<commit_message>
modified:   "21374019-\345\255\231\346\225\210\345\256\207-NLP\347\254\254\344\270\200\346\254\241\344\275\234\344\270\232.docx" 	new file:   "21374019-\345\255\231\346\225\210\345\256\207-NLP\347\254\254\344\270\200\346\254\241\344\275\234\344\270\232.pdf" 	modified:   Chinese.py 	modified:   English.py
</commit_message>
<xml_diff>
--- a/21374019-孙效宇-NLP第一次作业.docx
+++ b/21374019-孙效宇-NLP第一次作业.docx
@@ -39,7 +39,27 @@
           <w:sz w:val="28"/>
           <w:szCs w:val="28"/>
         </w:rPr>
-        <w:t>Deep Learning for Natural Langauge Processing</w:t>
+        <w:t xml:space="preserve">Deep Learning for Natural </w:t>
+      </w:r>
+      <w:proofErr w:type="spellStart"/>
+      <w:r>
+        <w:rPr>
+          <w:b/>
+          <w:bCs/>
+          <w:sz w:val="28"/>
+          <w:szCs w:val="28"/>
+        </w:rPr>
+        <w:t>Langauge</w:t>
+      </w:r>
+      <w:proofErr w:type="spellEnd"/>
+      <w:r>
+        <w:rPr>
+          <w:b/>
+          <w:bCs/>
+          <w:sz w:val="28"/>
+          <w:szCs w:val="28"/>
+        </w:rPr>
+        <w:t xml:space="preserve"> Processing</w:t>
       </w:r>
     </w:p>
     <w:p/>
@@ -47,7 +67,6 @@
       <w:pPr>
         <w:jc w:val="center"/>
         <w:rPr>
-          <w:rFonts w:hint="eastAsia"/>
           <w:sz w:val="18"/>
           <w:szCs w:val="20"/>
         </w:rPr>
@@ -60,6 +79,7 @@
         </w:rPr>
         <w:t xml:space="preserve">21374019 </w:t>
       </w:r>
+      <w:proofErr w:type="gramStart"/>
       <w:r>
         <w:rPr>
           <w:rFonts w:hint="eastAsia"/>
@@ -68,12 +88,12 @@
         </w:rPr>
         <w:t>孙效宇</w:t>
       </w:r>
+      <w:proofErr w:type="gramEnd"/>
     </w:p>
     <w:p>
       <w:pPr>
         <w:jc w:val="center"/>
         <w:rPr>
-          <w:rFonts w:hint="eastAsia"/>
           <w:sz w:val="18"/>
           <w:szCs w:val="20"/>
         </w:rPr>
@@ -104,6 +124,8 @@
         <w:rPr>
           <w:b/>
           <w:bCs/>
+          <w:sz w:val="24"/>
+          <w:szCs w:val="28"/>
         </w:rPr>
       </w:pPr>
       <w:r>
@@ -111,30 +133,102 @@
           <w:rFonts w:hint="eastAsia"/>
           <w:b/>
           <w:bCs/>
-        </w:rPr>
-        <w:t>摘要</w:t>
+          <w:sz w:val="24"/>
+          <w:szCs w:val="28"/>
+        </w:rPr>
+        <w:t>摘要（</w:t>
       </w:r>
       <w:r>
         <w:rPr>
           <w:rFonts w:hint="eastAsia"/>
           <w:b/>
           <w:bCs/>
-        </w:rPr>
-        <w:t>（</w:t>
+          <w:sz w:val="24"/>
+          <w:szCs w:val="28"/>
+        </w:rPr>
+        <w:t>Abstract</w:t>
       </w:r>
       <w:r>
         <w:rPr>
           <w:rFonts w:hint="eastAsia"/>
           <w:b/>
           <w:bCs/>
-        </w:rPr>
-        <w:t>Abstract</w:t>
-      </w:r>
-      <w:r>
-        <w:rPr>
-          <w:rFonts w:hint="eastAsia"/>
+          <w:sz w:val="24"/>
+          <w:szCs w:val="28"/>
+        </w:rPr>
+        <w:t>）</w:t>
+      </w:r>
+    </w:p>
+    <w:p>
+      <w:pPr>
+        <w:ind w:firstLineChars="200" w:firstLine="420"/>
+      </w:pPr>
+      <w:r>
+        <w:t>本报告探讨了中英文文本的平均信息熵，分别以字和词为基本单位计算信息熵。我们使用</w:t>
+      </w:r>
+      <w:r>
+        <w:t>NLTK</w:t>
+      </w:r>
+      <w:r>
+        <w:t>工具处理英文语料库</w:t>
+      </w:r>
+      <w:r>
+        <w:t>Gutenberg</w:t>
+      </w:r>
+      <w:r>
+        <w:t>，采用</w:t>
+      </w:r>
+      <w:proofErr w:type="spellStart"/>
+      <w:r>
+        <w:t>jieba</w:t>
+      </w:r>
+      <w:proofErr w:type="spellEnd"/>
+      <w:r>
+        <w:t>库处理中文语料库</w:t>
+      </w:r>
+      <w:proofErr w:type="spellStart"/>
+      <w:r>
+        <w:t>wiki_zh</w:t>
+      </w:r>
+      <w:proofErr w:type="spellEnd"/>
+      <w:r>
+        <w:t>。结果显示，中文的字信息熵和词信息熵均高于英文，体现了两种语言在结构和表达上的差异。</w:t>
+      </w:r>
+    </w:p>
+    <w:p>
+      <w:pPr>
+        <w:jc w:val="center"/>
+        <w:rPr>
           <w:b/>
           <w:bCs/>
+          <w:sz w:val="24"/>
+          <w:szCs w:val="28"/>
+        </w:rPr>
+      </w:pPr>
+      <w:r>
+        <w:rPr>
+          <w:b/>
+          <w:bCs/>
+          <w:sz w:val="24"/>
+          <w:szCs w:val="28"/>
+        </w:rPr>
+        <w:t>引言（</w:t>
+      </w:r>
+      <w:r>
+        <w:rPr>
+          <w:b/>
+          <w:bCs/>
+          <w:sz w:val="24"/>
+          <w:szCs w:val="28"/>
+        </w:rPr>
+        <w:t>Introduction</w:t>
+      </w:r>
+      <w:r>
+        <w:rPr>
+          <w:b/>
+          <w:bCs/>
+          <w:sz w:val="24"/>
+          <w:szCs w:val="28"/>
         </w:rPr>
         <w:t>）</w:t>
       </w:r>
@@ -144,31 +238,13 @@
         <w:ind w:firstLineChars="200" w:firstLine="420"/>
       </w:pPr>
       <w:r>
-        <w:t>本报告探讨了中英文文本的平均信息熵，分别以字和词为基本单位计算信息熵。我们使用</w:t>
-      </w:r>
-      <w:r>
-        <w:t>NLTK</w:t>
-      </w:r>
-      <w:r>
-        <w:t>工具处理英文语料库</w:t>
-      </w:r>
-      <w:r>
-        <w:t>Gutenberg</w:t>
-      </w:r>
-      <w:r>
-        <w:t>，采用</w:t>
-      </w:r>
-      <w:r>
-        <w:t>jieba</w:t>
-      </w:r>
-      <w:r>
-        <w:t>库处理中文语料库</w:t>
-      </w:r>
-      <w:r>
-        <w:t>wiki_zh</w:t>
-      </w:r>
-      <w:r>
-        <w:t>。结果显示，中文的字信息熵和词信息熵均高于英文，体现了两种语言在结构和表达上的差异。</w:t>
+        <w:t>信息熵是度量文本信息量的重要指标，反映了文本的不确定性程度。本研究旨在比较中英文文本的平均信息熵，揭示两种语言在字母（字符）和词汇层面的复杂性。通过计算中英文文本的字信息熵与词信息熵，我们可以更深入理解语言结构，并为自然语言处理（</w:t>
+      </w:r>
+      <w:r>
+        <w:t>NLP</w:t>
+      </w:r>
+      <w:r>
+        <w:t>）任务提供理论支持。</w:t>
       </w:r>
     </w:p>
     <w:p>
@@ -177,26 +253,34 @@
         <w:rPr>
           <w:b/>
           <w:bCs/>
+          <w:sz w:val="24"/>
+          <w:szCs w:val="28"/>
         </w:rPr>
       </w:pPr>
       <w:r>
         <w:rPr>
           <w:b/>
           <w:bCs/>
-        </w:rPr>
-        <w:t>引言（</w:t>
+          <w:sz w:val="24"/>
+          <w:szCs w:val="28"/>
+        </w:rPr>
+        <w:t>方法论（</w:t>
       </w:r>
       <w:r>
         <w:rPr>
           <w:b/>
           <w:bCs/>
-        </w:rPr>
-        <w:t>Introduction</w:t>
+          <w:sz w:val="24"/>
+          <w:szCs w:val="28"/>
+        </w:rPr>
+        <w:t>Methodology</w:t>
       </w:r>
       <w:r>
         <w:rPr>
           <w:b/>
           <w:bCs/>
+          <w:sz w:val="24"/>
+          <w:szCs w:val="28"/>
         </w:rPr>
         <w:t>）</w:t>
       </w:r>
@@ -206,51 +290,172 @@
         <w:ind w:firstLineChars="200" w:firstLine="420"/>
       </w:pPr>
       <w:r>
-        <w:t>信息熵是度量文本信息量的重要指标，反映了文本的不确定性程度。本研究旨在比较中英文文本的平均信息熵，揭示两种语言在字母（字符）和词汇层面的复杂性。通过计算中英文文本的字信息熵与词信息熵，我们可以更深入理解语言结构，并为自然语言处理（</w:t>
-      </w:r>
-      <w:r>
-        <w:t>NLP</w:t>
-      </w:r>
-      <w:r>
-        <w:t>）任务提供理论支持。</w:t>
+        <w:rPr>
+          <w:rFonts w:hint="eastAsia"/>
+        </w:rPr>
+        <w:t>本研究旨在计算中英文文本的平均信息熵，分别以字符（字母或字）和词汇（单词或词）为单位。以下是具体的研究方法和步骤：</w:t>
       </w:r>
     </w:p>
     <w:p>
       <w:pPr>
-        <w:jc w:val="center"/>
-        <w:rPr>
-          <w:b/>
-          <w:bCs/>
-        </w:rPr>
-      </w:pPr>
-      <w:r>
-        <w:rPr>
-          <w:b/>
-          <w:bCs/>
-        </w:rPr>
-        <w:t>方法论（</w:t>
-      </w:r>
-      <w:r>
-        <w:rPr>
-          <w:b/>
-          <w:bCs/>
-        </w:rPr>
-        <w:t>Methodology</w:t>
-      </w:r>
-      <w:r>
-        <w:rPr>
-          <w:b/>
-          <w:bCs/>
-        </w:rPr>
-        <w:t>）</w:t>
+        <w:ind w:firstLineChars="200" w:firstLine="420"/>
+      </w:pPr>
+      <w:r>
+        <w:rPr>
+          <w:rFonts w:hint="eastAsia"/>
+        </w:rPr>
+        <w:t>1.</w:t>
+      </w:r>
+      <w:r>
+        <w:rPr>
+          <w:rFonts w:hint="eastAsia"/>
+        </w:rPr>
+        <w:t>语料预处理：</w:t>
       </w:r>
     </w:p>
     <w:p>
-      <w:r>
-        <w:t xml:space="preserve">1. </w:t>
-      </w:r>
-      <w:r>
-        <w:t>英文文本信息熵计算</w:t>
+      <w:pPr>
+        <w:ind w:firstLineChars="200" w:firstLine="420"/>
+      </w:pPr>
+      <w:r>
+        <w:rPr>
+          <w:rFonts w:hint="eastAsia"/>
+        </w:rPr>
+        <w:t>中文语料库采用</w:t>
+      </w:r>
+      <w:r>
+        <w:rPr>
+          <w:rFonts w:hint="eastAsia"/>
+        </w:rPr>
+        <w:t>wiki</w:t>
+      </w:r>
+      <w:r>
+        <w:rPr>
+          <w:rFonts w:hint="eastAsia"/>
+        </w:rPr>
+        <w:t>语料库内容，</w:t>
+      </w:r>
+      <w:r>
+        <w:rPr>
+          <w:rFonts w:hint="eastAsia"/>
+        </w:rPr>
+        <w:t>读取文本内容后进行</w:t>
+      </w:r>
+      <w:r>
+        <w:rPr>
+          <w:rFonts w:hint="eastAsia"/>
+        </w:rPr>
+        <w:t>字符清洗</w:t>
+      </w:r>
+      <w:r>
+        <w:rPr>
+          <w:rFonts w:hint="eastAsia"/>
+        </w:rPr>
+        <w:t>，</w:t>
+      </w:r>
+      <w:r>
+        <w:rPr>
+          <w:rFonts w:hint="eastAsia"/>
+        </w:rPr>
+        <w:t>去除换行符、回车符、制表符、斜杠、引号等特殊符号，同时删除所有英文字母、标点符号和数字，仅保留汉字字符。</w:t>
+      </w:r>
+      <w:r>
+        <w:rPr>
+          <w:rFonts w:hint="eastAsia"/>
+        </w:rPr>
+        <w:t>然后对</w:t>
+      </w:r>
+      <w:r>
+        <w:rPr>
+          <w:rFonts w:hint="eastAsia"/>
+        </w:rPr>
+        <w:t>停用词</w:t>
+      </w:r>
+      <w:r>
+        <w:rPr>
+          <w:rFonts w:hint="eastAsia"/>
+        </w:rPr>
+        <w:t>进行</w:t>
+      </w:r>
+      <w:r>
+        <w:rPr>
+          <w:rFonts w:hint="eastAsia"/>
+        </w:rPr>
+        <w:t>过滤</w:t>
+      </w:r>
+      <w:r>
+        <w:rPr>
+          <w:rFonts w:hint="eastAsia"/>
+        </w:rPr>
+        <w:t>，</w:t>
+      </w:r>
+      <w:r>
+        <w:rPr>
+          <w:rFonts w:hint="eastAsia"/>
+        </w:rPr>
+        <w:t>加载</w:t>
+      </w:r>
+      <w:r>
+        <w:rPr>
+          <w:rFonts w:hint="eastAsia"/>
+        </w:rPr>
+        <w:t>老师提供的</w:t>
+      </w:r>
+      <w:r>
+        <w:rPr>
+          <w:rFonts w:hint="eastAsia"/>
+        </w:rPr>
+        <w:t>中文停用词表</w:t>
+      </w:r>
+      <w:r>
+        <w:rPr>
+          <w:rFonts w:hint="eastAsia"/>
+        </w:rPr>
+        <w:t>cn_stopwords.txt</w:t>
+      </w:r>
+      <w:r>
+        <w:rPr>
+          <w:rFonts w:hint="eastAsia"/>
+        </w:rPr>
+        <w:t>，过滤掉常见但无实际意义的词语，如“的”、“是”、“和”等。</w:t>
+      </w:r>
+      <w:r>
+        <w:rPr>
+          <w:rFonts w:hint="eastAsia"/>
+        </w:rPr>
+        <w:t>由于中文分词不如英文分词直接，我们引入</w:t>
+      </w:r>
+      <w:proofErr w:type="spellStart"/>
+      <w:r>
+        <w:rPr>
+          <w:rFonts w:hint="eastAsia"/>
+        </w:rPr>
+        <w:t>jieba</w:t>
+      </w:r>
+      <w:proofErr w:type="spellEnd"/>
+      <w:r>
+        <w:rPr>
+          <w:rFonts w:hint="eastAsia"/>
+        </w:rPr>
+        <w:t>分词库对</w:t>
+      </w:r>
+      <w:r>
+        <w:rPr>
+          <w:rFonts w:hint="eastAsia"/>
+        </w:rPr>
+        <w:t>对文本进行切分</w:t>
+      </w:r>
+      <w:r>
+        <w:rPr>
+          <w:rFonts w:hint="eastAsia"/>
+        </w:rPr>
+        <w:t>，这就完成了中文语料的预处理</w:t>
+      </w:r>
+      <w:r>
+        <w:rPr>
+          <w:rFonts w:hint="eastAsia"/>
+        </w:rPr>
+        <w:t>。</w:t>
       </w:r>
     </w:p>
     <w:p>
@@ -261,31 +466,45 @@
         <w:rPr>
           <w:rFonts w:hint="eastAsia"/>
         </w:rPr>
-        <w:t>英文</w:t>
-      </w:r>
-      <w:r>
-        <w:t>语料库</w:t>
-      </w:r>
-      <w:r>
-        <w:rPr>
-          <w:rFonts w:hint="eastAsia"/>
-        </w:rPr>
-        <w:t>的选择上，</w:t>
-      </w:r>
-      <w:r>
-        <w:t>我们选用了</w:t>
-      </w:r>
-      <w:r>
-        <w:t>NLTK</w:t>
-      </w:r>
-      <w:r>
-        <w:t>中的</w:t>
-      </w:r>
-      <w:r>
+        <w:t>英文文本使用</w:t>
+      </w:r>
+      <w:proofErr w:type="spellStart"/>
+      <w:r>
+        <w:rPr>
+          <w:rFonts w:hint="eastAsia"/>
+        </w:rPr>
+        <w:t>nltk</w:t>
+      </w:r>
+      <w:proofErr w:type="spellEnd"/>
+      <w:r>
+        <w:rPr>
+          <w:rFonts w:hint="eastAsia"/>
+        </w:rPr>
+        <w:t>库加载</w:t>
+      </w:r>
+      <w:r>
+        <w:rPr>
+          <w:rFonts w:hint="eastAsia"/>
+        </w:rPr>
         <w:t>Gutenberg</w:t>
       </w:r>
       <w:r>
-        <w:t>语料库，提取了《哈姆雷特》作为实验文本</w:t>
+        <w:rPr>
+          <w:rFonts w:hint="eastAsia"/>
+        </w:rPr>
+        <w:t>语料库，并选择莎士比亚的《</w:t>
+      </w:r>
+      <w:r>
+        <w:rPr>
+          <w:rFonts w:hint="eastAsia"/>
+        </w:rPr>
+        <w:t>Hamlet</w:t>
+      </w:r>
+      <w:r>
+        <w:rPr>
+          <w:rFonts w:hint="eastAsia"/>
+        </w:rPr>
+        <w:t>》作为实验文本</w:t>
       </w:r>
       <w:r>
         <w:rPr>
@@ -294,54 +513,51 @@
         <w:t>，</w:t>
       </w:r>
       <w:r>
-        <w:t>提取文本中的字母统计频率</w:t>
-      </w:r>
-      <w:r>
-        <w:rPr>
-          <w:rFonts w:hint="eastAsia"/>
-        </w:rPr>
-        <w:t>，</w:t>
-      </w:r>
-      <w:r>
-        <w:t>按空格分词统计词频</w:t>
-      </w:r>
-      <w:r>
-        <w:rPr>
-          <w:rFonts w:hint="eastAsia"/>
-        </w:rPr>
-        <w:t>，分别利用香农公式（式</w:t>
-      </w:r>
-      <w:r>
-        <w:rPr>
-          <w:rFonts w:hint="eastAsia"/>
-        </w:rPr>
-        <w:t>1</w:t>
-      </w:r>
-      <w:r>
-        <w:rPr>
-          <w:rFonts w:hint="eastAsia"/>
-        </w:rPr>
-        <w:t>）计算了</w:t>
-      </w:r>
-      <w:r>
-        <w:t>字母信息熵</w:t>
-      </w:r>
-      <w:r>
-        <w:rPr>
-          <w:rFonts w:hint="eastAsia"/>
-        </w:rPr>
-        <w:t>和词信息熵</w:t>
-      </w:r>
-      <w:r>
+        <w:rPr>
+          <w:rFonts w:hint="eastAsia"/>
+        </w:rPr>
+        <w:t>去除所有标点符号，仅保留字母和空格。提取文本中的所有字母，并统一转换为小写，以减少大小写对频率统计的影响。</w:t>
+      </w:r>
+      <w:r>
+        <w:rPr>
+          <w:rFonts w:hint="eastAsia"/>
+        </w:rPr>
+        <w:t>最后</w:t>
+      </w:r>
+      <w:r>
+        <w:rPr>
+          <w:rFonts w:hint="eastAsia"/>
+        </w:rPr>
+        <w:t>按照空格进行分词，得到单词列表</w:t>
+      </w:r>
+      <w:r>
+        <w:rPr>
+          <w:rFonts w:hint="eastAsia"/>
+        </w:rPr>
+        <w:t>统计</w:t>
+      </w:r>
+      <w:r>
+        <w:rPr>
+          <w:rFonts w:hint="eastAsia"/>
+        </w:rPr>
         <w:t>。</w:t>
       </w:r>
     </w:p>
     <w:p>
-      <w:r>
-        <w:t xml:space="preserve">2. </w:t>
-      </w:r>
-      <w:r>
-        <w:t>中文文本的信息熵计算</w:t>
+      <w:pPr>
+        <w:ind w:firstLineChars="200" w:firstLine="420"/>
+      </w:pPr>
+      <w:r>
+        <w:rPr>
+          <w:rFonts w:hint="eastAsia"/>
+        </w:rPr>
+        <w:t>2.</w:t>
+      </w:r>
+      <w:r>
+        <w:rPr>
+          <w:rFonts w:hint="eastAsia"/>
+        </w:rPr>
+        <w:t>中英文文本信息熵计算</w:t>
       </w:r>
     </w:p>
     <w:p>
@@ -352,106 +568,81 @@
         <w:rPr>
           <w:rFonts w:hint="eastAsia"/>
         </w:rPr>
-        <w:t>中文语料库的选择上，</w:t>
-      </w:r>
-      <w:r>
-        <w:t>我们采用</w:t>
-      </w:r>
-      <w:r>
-        <w:t>wiki_zh</w:t>
-      </w:r>
-      <w:r>
-        <w:t>语料库，</w:t>
-      </w:r>
-      <w:r>
-        <w:rPr>
-          <w:rFonts w:hint="eastAsia"/>
-        </w:rPr>
-        <w:t>其中</w:t>
-      </w:r>
-      <w:r>
-        <w:t>包含</w:t>
-      </w:r>
-      <w:r>
-        <w:rPr>
-          <w:rFonts w:hint="eastAsia"/>
-        </w:rPr>
-        <w:t>AA</w:t>
-      </w:r>
-      <w:r>
-        <w:rPr>
-          <w:rFonts w:hint="eastAsia"/>
-        </w:rPr>
-        <w:t>至</w:t>
-      </w:r>
-      <w:r>
-        <w:rPr>
-          <w:rFonts w:hint="eastAsia"/>
-        </w:rPr>
-        <w:t>AM</w:t>
-      </w:r>
-      <w:r>
-        <w:t>多个子文件夹，每个文件夹中有多个</w:t>
-      </w:r>
-      <w:r>
-        <w:rPr>
-          <w:rFonts w:hint="eastAsia"/>
-        </w:rPr>
-        <w:t>名</w:t>
-      </w:r>
-      <w:r>
-        <w:rPr>
-          <w:rFonts w:hint="eastAsia"/>
-        </w:rPr>
-        <w:t>如</w:t>
-      </w:r>
-      <w:r>
-        <w:rPr>
-          <w:rFonts w:hint="eastAsia"/>
-        </w:rPr>
-        <w:t>wiki_</w:t>
-      </w:r>
-      <w:r>
-        <w:rPr>
-          <w:rFonts w:hint="eastAsia"/>
-        </w:rPr>
-        <w:t>00</w:t>
-      </w:r>
-      <w:r>
-        <w:rPr>
-          <w:rFonts w:hint="eastAsia"/>
-        </w:rPr>
-        <w:t>的无后缀</w:t>
-      </w:r>
-      <w:r>
-        <w:t>文本文件。</w:t>
-      </w:r>
-      <w:r>
-        <w:rPr>
-          <w:rFonts w:hint="eastAsia"/>
-        </w:rPr>
-        <w:t>中文文本的字信息熵计算方法与英文类似，即直接统计</w:t>
-      </w:r>
-      <w:r>
-        <w:t>所有文本字符的频率并计算熵</w:t>
-      </w:r>
-      <w:r>
-        <w:rPr>
-          <w:rFonts w:hint="eastAsia"/>
-        </w:rPr>
-        <w:t>，但中文的词没有空格区分，这里引入</w:t>
-      </w:r>
+        <w:t>根据前一步预处理</w:t>
+      </w:r>
+      <w:r>
+        <w:rPr>
+          <w:rFonts w:hint="eastAsia"/>
+        </w:rPr>
+        <w:t>统计出的</w:t>
+      </w:r>
+      <w:r>
+        <w:rPr>
+          <w:rFonts w:hint="eastAsia"/>
+        </w:rPr>
+        <w:t>英文文本字母频率和词频，</w:t>
+      </w:r>
+      <w:r>
+        <w:rPr>
+          <w:rFonts w:hint="eastAsia"/>
+        </w:rPr>
+        <w:t>利用香农公式（式</w:t>
+      </w:r>
+      <w:r>
+        <w:rPr>
+          <w:rFonts w:hint="eastAsia"/>
+        </w:rPr>
+        <w:t>1</w:t>
+      </w:r>
+      <w:r>
+        <w:rPr>
+          <w:rFonts w:hint="eastAsia"/>
+        </w:rPr>
+        <w:t>）计算了</w:t>
+      </w:r>
+      <w:r>
+        <w:t>字母信息熵</w:t>
+      </w:r>
+      <w:r>
+        <w:rPr>
+          <w:rFonts w:hint="eastAsia"/>
+        </w:rPr>
+        <w:t>和词信息熵</w:t>
+      </w:r>
+      <w:r>
+        <w:t>。</w:t>
+      </w:r>
+      <w:r>
+        <w:rPr>
+          <w:rFonts w:hint="eastAsia"/>
+        </w:rPr>
+        <w:t>中文部分</w:t>
+      </w:r>
+      <w:r>
+        <w:rPr>
+          <w:rFonts w:hint="eastAsia"/>
+        </w:rPr>
+        <w:t>内容相似，根据统计出的字频和</w:t>
+      </w:r>
+      <w:proofErr w:type="spellStart"/>
       <w:r>
         <w:rPr>
           <w:rFonts w:hint="eastAsia"/>
         </w:rPr>
         <w:t>jieba</w:t>
       </w:r>
-      <w:r>
-        <w:rPr>
-          <w:rFonts w:hint="eastAsia"/>
-        </w:rPr>
-        <w:t>分词器对文本进行分词，统计词频并计算熵。这里</w:t>
+      <w:proofErr w:type="spellEnd"/>
+      <w:r>
+        <w:rPr>
+          <w:rFonts w:hint="eastAsia"/>
+        </w:rPr>
+        <w:t>分词的词频，利用香农公式进行计算，</w:t>
+      </w:r>
+      <w:r>
+        <w:rPr>
+          <w:rFonts w:hint="eastAsia"/>
+        </w:rPr>
+        <w:t>这里</w:t>
       </w:r>
       <w:r>
         <w:t>由于中文语料库较大</w:t>
@@ -706,13 +897,13 @@
         <w:t>字母信息熵约为</w:t>
       </w:r>
       <w:r>
-        <w:t>4.481</w:t>
-      </w:r>
-      <w:r>
-        <w:rPr>
-          <w:rFonts w:hint="eastAsia"/>
-        </w:rPr>
-        <w:t>3</w:t>
+        <w:t>4.</w:t>
+      </w:r>
+      <w:r>
+        <w:rPr>
+          <w:rFonts w:hint="eastAsia"/>
+        </w:rPr>
+        <w:t>1426</w:t>
       </w:r>
       <w:r>
         <w:t xml:space="preserve"> bits</w:t>
@@ -736,7 +927,13 @@
         <w:t xml:space="preserve"> </w:t>
       </w:r>
       <w:r>
-        <w:t>9.0451</w:t>
+        <w:t>9.</w:t>
+      </w:r>
+      <w:r>
+        <w:rPr>
+          <w:rFonts w:hint="eastAsia"/>
+        </w:rPr>
+        <w:t>3621</w:t>
       </w:r>
       <w:r>
         <w:t>bits</w:t>
@@ -762,7 +959,13 @@
         <w:t>字信息熵约为</w:t>
       </w:r>
       <w:r>
-        <w:t xml:space="preserve">9.1328 </w:t>
+        <w:t xml:space="preserve"> </w:t>
+      </w:r>
+      <w:r>
+        <w:rPr>
+          <w:rFonts w:hint="eastAsia"/>
+        </w:rPr>
+        <w:t>10.0692</w:t>
       </w:r>
       <w:r>
         <w:rPr>
@@ -780,10 +983,16 @@
         <w:t>词信息熵约为</w:t>
       </w:r>
       <w:r>
-        <w:t>11.1843</w:t>
-      </w:r>
-      <w:r>
-        <w:t xml:space="preserve"> bits</w:t>
+        <w:t>1</w:t>
+      </w:r>
+      <w:r>
+        <w:rPr>
+          <w:rFonts w:hint="eastAsia"/>
+        </w:rPr>
+        <w:t>4.5775</w:t>
+      </w:r>
+      <w:r>
+        <w:t>bits</w:t>
       </w:r>
       <w:r>
         <w:rPr>
@@ -798,6 +1007,7 @@
         <w:keepNext/>
         <w:jc w:val="center"/>
         <w:rPr>
+          <w:rFonts w:hint="eastAsia"/>
           <w:b/>
           <w:bCs/>
           <w:sz w:val="18"/>
@@ -1056,23 +1266,12 @@
           <w:p>
             <w:pPr>
               <w:jc w:val="center"/>
-              <w:rPr>
-                <w:rFonts w:hint="eastAsia"/>
-              </w:rPr>
             </w:pPr>
             <w:r>
               <w:rPr>
                 <w:rFonts w:hint="eastAsia"/>
-                <w:sz w:val="21"/>
               </w:rPr>
-              <w:t>9.</w:t>
-            </w:r>
-            <w:r>
-              <w:rPr>
-                <w:rFonts w:hint="eastAsia"/>
-                <w:sz w:val="21"/>
-              </w:rPr>
-              <w:t>1328</w:t>
+              <w:t>10.0692</w:t>
             </w:r>
           </w:p>
         </w:tc>
@@ -1084,23 +1283,13 @@
           <w:p>
             <w:pPr>
               <w:jc w:val="center"/>
-              <w:rPr>
-                <w:rFonts w:hint="eastAsia"/>
-              </w:rPr>
             </w:pPr>
             <w:r>
               <w:rPr>
                 <w:rFonts w:hint="eastAsia"/>
                 <w:sz w:val="21"/>
               </w:rPr>
-              <w:t>11.</w:t>
-            </w:r>
-            <w:r>
-              <w:rPr>
-                <w:rFonts w:hint="eastAsia"/>
-                <w:sz w:val="21"/>
-              </w:rPr>
-              <w:t>1843</w:t>
+              <w:t>14.5775</w:t>
             </w:r>
           </w:p>
         </w:tc>
@@ -1131,9 +1320,6 @@
           <w:p>
             <w:pPr>
               <w:jc w:val="center"/>
-              <w:rPr>
-                <w:rFonts w:hint="eastAsia"/>
-              </w:rPr>
             </w:pPr>
             <w:r>
               <w:rPr>
@@ -1147,7 +1333,7 @@
                 <w:rFonts w:hint="eastAsia"/>
                 <w:sz w:val="21"/>
               </w:rPr>
-              <w:t>4813</w:t>
+              <w:t>1426</w:t>
             </w:r>
           </w:p>
         </w:tc>
@@ -1159,9 +1345,6 @@
           <w:p>
             <w:pPr>
               <w:jc w:val="center"/>
-              <w:rPr>
-                <w:rFonts w:hint="eastAsia"/>
-              </w:rPr>
             </w:pPr>
             <w:r>
               <w:rPr>
@@ -1175,7 +1358,7 @@
                 <w:rFonts w:hint="eastAsia"/>
                 <w:sz w:val="21"/>
               </w:rPr>
-              <w:t>0451</w:t>
+              <w:t>3621</w:t>
             </w:r>
           </w:p>
         </w:tc>
@@ -1183,40 +1366,2386 @@
     </w:tbl>
     <w:p>
       <w:pPr>
+        <w:ind w:firstLineChars="200" w:firstLine="420"/>
+      </w:pPr>
+      <w:r>
+        <w:rPr>
+          <w:rFonts w:hint="eastAsia"/>
+        </w:rPr>
+        <w:t>此外，我们</w:t>
+      </w:r>
+      <w:r>
+        <w:rPr>
+          <w:rFonts w:hint="eastAsia"/>
+        </w:rPr>
+        <w:t>绘制了中英文字（字母）频率、词语（单词）频率长尾图和</w:t>
+      </w:r>
+      <w:r>
+        <w:rPr>
+          <w:rFonts w:hint="eastAsia"/>
+        </w:rPr>
+        <w:t>前</w:t>
+      </w:r>
+      <w:r>
+        <w:rPr>
+          <w:rFonts w:hint="eastAsia"/>
+        </w:rPr>
+        <w:t>50</w:t>
+      </w:r>
+      <w:r>
+        <w:rPr>
+          <w:rFonts w:hint="eastAsia"/>
+        </w:rPr>
+        <w:t>字频、词频</w:t>
+      </w:r>
+      <w:r>
+        <w:rPr>
+          <w:rFonts w:hint="eastAsia"/>
+        </w:rPr>
+        <w:t>数统计直方图如下所示：</w:t>
+      </w:r>
+    </w:p>
+    <w:p>
+      <w:pPr>
+        <w:ind w:firstLineChars="200" w:firstLine="420"/>
+      </w:pPr>
+    </w:p>
+    <w:p>
+      <w:pPr>
+        <w:ind w:firstLineChars="200" w:firstLine="420"/>
+      </w:pPr>
+    </w:p>
+    <w:p>
+      <w:pPr>
+        <w:ind w:firstLineChars="200" w:firstLine="420"/>
+      </w:pPr>
+      <w:r>
+        <w:rPr>
+          <w:rFonts w:hint="eastAsia"/>
+          <w:noProof/>
+        </w:rPr>
+        <w:lastRenderedPageBreak/>
+        <w:drawing>
+          <wp:anchor distT="0" distB="0" distL="114300" distR="114300" simplePos="0" relativeHeight="251661312" behindDoc="0" locked="0" layoutInCell="1" allowOverlap="1" wp14:anchorId="3A54F008" wp14:editId="6FFA0425">
+            <wp:simplePos x="0" y="0"/>
+            <wp:positionH relativeFrom="margin">
+              <wp:align>right</wp:align>
+            </wp:positionH>
+            <wp:positionV relativeFrom="paragraph">
+              <wp:posOffset>3564832</wp:posOffset>
+            </wp:positionV>
+            <wp:extent cx="5264785" cy="2632075"/>
+            <wp:effectExtent l="0" t="0" r="0" b="0"/>
+            <wp:wrapTopAndBottom/>
+            <wp:docPr id="197811471" name="图片 2"/>
+            <wp:cNvGraphicFramePr>
+              <a:graphicFrameLocks xmlns:a="http://schemas.openxmlformats.org/drawingml/2006/main" noChangeAspect="1"/>
+            </wp:cNvGraphicFramePr>
+            <a:graphic xmlns:a="http://schemas.openxmlformats.org/drawingml/2006/main">
+              <a:graphicData uri="http://schemas.openxmlformats.org/drawingml/2006/picture">
+                <pic:pic xmlns:pic="http://schemas.openxmlformats.org/drawingml/2006/picture">
+                  <pic:nvPicPr>
+                    <pic:cNvPr id="0" name="Picture 2"/>
+                    <pic:cNvPicPr>
+                      <a:picLocks noChangeAspect="1" noChangeArrowheads="1"/>
+                    </pic:cNvPicPr>
+                  </pic:nvPicPr>
+                  <pic:blipFill>
+                    <a:blip r:embed="rId7">
+                      <a:extLst>
+                        <a:ext uri="{28A0092B-C50C-407E-A947-70E740481C1C}">
+                          <a14:useLocalDpi xmlns:a14="http://schemas.microsoft.com/office/drawing/2010/main" val="0"/>
+                        </a:ext>
+                      </a:extLst>
+                    </a:blip>
+                    <a:srcRect/>
+                    <a:stretch>
+                      <a:fillRect/>
+                    </a:stretch>
+                  </pic:blipFill>
+                  <pic:spPr bwMode="auto">
+                    <a:xfrm>
+                      <a:off x="0" y="0"/>
+                      <a:ext cx="5264785" cy="2632075"/>
+                    </a:xfrm>
+                    <a:prstGeom prst="rect">
+                      <a:avLst/>
+                    </a:prstGeom>
+                    <a:noFill/>
+                    <a:ln>
+                      <a:noFill/>
+                    </a:ln>
+                  </pic:spPr>
+                </pic:pic>
+              </a:graphicData>
+            </a:graphic>
+          </wp:anchor>
+        </w:drawing>
+      </w:r>
+      <w:r>
+        <w:rPr>
+          <w:noProof/>
+        </w:rPr>
+        <mc:AlternateContent>
+          <mc:Choice Requires="wps">
+            <w:drawing>
+              <wp:anchor distT="0" distB="0" distL="114300" distR="114300" simplePos="0" relativeHeight="251660288" behindDoc="0" locked="0" layoutInCell="1" allowOverlap="1" wp14:anchorId="257154EB" wp14:editId="55012CDA">
+                <wp:simplePos x="0" y="0"/>
+                <wp:positionH relativeFrom="margin">
+                  <wp:posOffset>113434</wp:posOffset>
+                </wp:positionH>
+                <wp:positionV relativeFrom="paragraph">
+                  <wp:posOffset>3336983</wp:posOffset>
+                </wp:positionV>
+                <wp:extent cx="5264785" cy="635"/>
+                <wp:effectExtent l="0" t="0" r="0" b="0"/>
+                <wp:wrapTopAndBottom/>
+                <wp:docPr id="1028489223" name="文本框 1"/>
+                <wp:cNvGraphicFramePr/>
+                <a:graphic xmlns:a="http://schemas.openxmlformats.org/drawingml/2006/main">
+                  <a:graphicData uri="http://schemas.microsoft.com/office/word/2010/wordprocessingShape">
+                    <wps:wsp>
+                      <wps:cNvSpPr txBox="1"/>
+                      <wps:spPr>
+                        <a:xfrm>
+                          <a:off x="0" y="0"/>
+                          <a:ext cx="5264785" cy="635"/>
+                        </a:xfrm>
+                        <a:prstGeom prst="rect">
+                          <a:avLst/>
+                        </a:prstGeom>
+                        <a:solidFill>
+                          <a:prstClr val="white"/>
+                        </a:solidFill>
+                        <a:ln>
+                          <a:noFill/>
+                        </a:ln>
+                      </wps:spPr>
+                      <wps:txbx>
+                        <w:txbxContent>
+                          <w:p>
+                            <w:pPr>
+                              <w:pStyle w:val="afa"/>
+                              <w:jc w:val="center"/>
+                              <w:rPr>
+                                <w:rFonts w:ascii="Times New Roman" w:eastAsia="宋体" w:hAnsi="Times New Roman"/>
+                                <w:noProof/>
+                                <w:szCs w:val="21"/>
+                              </w:rPr>
+                            </w:pPr>
+                            <w:r>
+                              <w:rPr>
+                                <w:rFonts w:hint="eastAsia"/>
+                                <w:sz w:val="18"/>
+                                <w:szCs w:val="18"/>
+                              </w:rPr>
+                              <w:t>图</w:t>
+                            </w:r>
+                            <w:r>
+                              <w:rPr>
+                                <w:rFonts w:hint="eastAsia"/>
+                                <w:sz w:val="18"/>
+                                <w:szCs w:val="18"/>
+                              </w:rPr>
+                              <w:t xml:space="preserve"> </w:t>
+                            </w:r>
+                            <w:r>
+                              <w:rPr>
+                                <w:sz w:val="18"/>
+                                <w:szCs w:val="18"/>
+                              </w:rPr>
+                              <w:fldChar w:fldCharType="begin"/>
+                            </w:r>
+                            <w:r>
+                              <w:rPr>
+                                <w:sz w:val="18"/>
+                                <w:szCs w:val="18"/>
+                              </w:rPr>
+                              <w:instrText xml:space="preserve"> </w:instrText>
+                            </w:r>
+                            <w:r>
+                              <w:rPr>
+                                <w:rFonts w:hint="eastAsia"/>
+                                <w:sz w:val="18"/>
+                                <w:szCs w:val="18"/>
+                              </w:rPr>
+                              <w:instrText xml:space="preserve">SEQ </w:instrText>
+                            </w:r>
+                            <w:r>
+                              <w:rPr>
+                                <w:rFonts w:hint="eastAsia"/>
+                                <w:sz w:val="18"/>
+                                <w:szCs w:val="18"/>
+                              </w:rPr>
+                              <w:instrText>图</w:instrText>
+                            </w:r>
+                            <w:r>
+                              <w:rPr>
+                                <w:rFonts w:hint="eastAsia"/>
+                                <w:sz w:val="18"/>
+                                <w:szCs w:val="18"/>
+                              </w:rPr>
+                              <w:instrText xml:space="preserve"> \* ARABIC</w:instrText>
+                            </w:r>
+                            <w:r>
+                              <w:rPr>
+                                <w:sz w:val="18"/>
+                                <w:szCs w:val="18"/>
+                              </w:rPr>
+                              <w:instrText xml:space="preserve"> </w:instrText>
+                            </w:r>
+                            <w:r>
+                              <w:rPr>
+                                <w:sz w:val="18"/>
+                                <w:szCs w:val="18"/>
+                              </w:rPr>
+                              <w:fldChar w:fldCharType="separate"/>
+                            </w:r>
+                            <w:r>
+                              <w:rPr>
+                                <w:rFonts w:hint="eastAsia"/>
+                                <w:noProof/>
+                                <w:sz w:val="18"/>
+                                <w:szCs w:val="18"/>
+                              </w:rPr>
+                              <w:t>1</w:t>
+                            </w:r>
+                            <w:r>
+                              <w:rPr>
+                                <w:sz w:val="18"/>
+                                <w:szCs w:val="18"/>
+                              </w:rPr>
+                              <w:fldChar w:fldCharType="end"/>
+                            </w:r>
+                            <w:r>
+                              <w:rPr>
+                                <w:rFonts w:hint="eastAsia"/>
+                                <w:sz w:val="18"/>
+                                <w:szCs w:val="18"/>
+                              </w:rPr>
+                              <w:t xml:space="preserve"> </w:t>
+                            </w:r>
+                            <w:r>
+                              <w:rPr>
+                                <w:rFonts w:hint="eastAsia"/>
+                                <w:sz w:val="18"/>
+                                <w:szCs w:val="18"/>
+                              </w:rPr>
+                              <w:t>英文</w:t>
+                            </w:r>
+                            <w:r>
+                              <w:rPr>
+                                <w:rFonts w:hint="eastAsia"/>
+                                <w:sz w:val="18"/>
+                                <w:szCs w:val="18"/>
+                              </w:rPr>
+                              <w:t>字母统计频率长尾图</w:t>
+                            </w:r>
+                          </w:p>
+                        </w:txbxContent>
+                      </wps:txbx>
+                      <wps:bodyPr rot="0" spcFirstLastPara="0" vertOverflow="overflow" horzOverflow="overflow" vert="horz" wrap="square" lIns="0" tIns="0" rIns="0" bIns="0" numCol="1" spcCol="0" rtlCol="0" fromWordArt="0" anchor="t" anchorCtr="0" forceAA="0" compatLnSpc="1">
+                        <a:prstTxWarp prst="textNoShape">
+                          <a:avLst/>
+                        </a:prstTxWarp>
+                        <a:spAutoFit/>
+                      </wps:bodyPr>
+                    </wps:wsp>
+                  </a:graphicData>
+                </a:graphic>
+              </wp:anchor>
+            </w:drawing>
+          </mc:Choice>
+          <mc:Fallback>
+            <w:pict>
+              <v:shapetype w14:anchorId="257154EB" id="_x0000_t202" coordsize="21600,21600" o:spt="202" path="m,l,21600r21600,l21600,xe">
+                <v:stroke joinstyle="miter"/>
+                <v:path gradientshapeok="t" o:connecttype="rect"/>
+              </v:shapetype>
+              <v:shape id="文本框 1" o:spid="_x0000_s1026" type="#_x0000_t202" style="position:absolute;left:0;text-align:left;margin-left:8.95pt;margin-top:262.75pt;width:414.55pt;height:.05pt;z-index:251660288;visibility:visible;mso-wrap-style:square;mso-wrap-distance-left:9pt;mso-wrap-distance-top:0;mso-wrap-distance-right:9pt;mso-wrap-distance-bottom:0;mso-position-horizontal:absolute;mso-position-horizontal-relative:margin;mso-position-vertical:absolute;mso-position-vertical-relative:text;v-text-anchor:top" o:gfxdata="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" stroked="f">
+                <v:textbox style="mso-fit-shape-to-text:t" inset="0,0,0,0">
+                  <w:txbxContent>
+                    <w:p>
+                      <w:pPr>
+                        <w:pStyle w:val="afa"/>
+                        <w:jc w:val="center"/>
+                        <w:rPr>
+                          <w:rFonts w:ascii="Times New Roman" w:eastAsia="宋体" w:hAnsi="Times New Roman"/>
+                          <w:noProof/>
+                          <w:szCs w:val="21"/>
+                        </w:rPr>
+                      </w:pPr>
+                      <w:r>
+                        <w:rPr>
+                          <w:rFonts w:hint="eastAsia"/>
+                          <w:sz w:val="18"/>
+                          <w:szCs w:val="18"/>
+                        </w:rPr>
+                        <w:t>图</w:t>
+                      </w:r>
+                      <w:r>
+                        <w:rPr>
+                          <w:rFonts w:hint="eastAsia"/>
+                          <w:sz w:val="18"/>
+                          <w:szCs w:val="18"/>
+                        </w:rPr>
+                        <w:t xml:space="preserve"> </w:t>
+                      </w:r>
+                      <w:r>
+                        <w:rPr>
+                          <w:sz w:val="18"/>
+                          <w:szCs w:val="18"/>
+                        </w:rPr>
+                        <w:fldChar w:fldCharType="begin"/>
+                      </w:r>
+                      <w:r>
+                        <w:rPr>
+                          <w:sz w:val="18"/>
+                          <w:szCs w:val="18"/>
+                        </w:rPr>
+                        <w:instrText xml:space="preserve"> </w:instrText>
+                      </w:r>
+                      <w:r>
+                        <w:rPr>
+                          <w:rFonts w:hint="eastAsia"/>
+                          <w:sz w:val="18"/>
+                          <w:szCs w:val="18"/>
+                        </w:rPr>
+                        <w:instrText xml:space="preserve">SEQ </w:instrText>
+                      </w:r>
+                      <w:r>
+                        <w:rPr>
+                          <w:rFonts w:hint="eastAsia"/>
+                          <w:sz w:val="18"/>
+                          <w:szCs w:val="18"/>
+                        </w:rPr>
+                        <w:instrText>图</w:instrText>
+                      </w:r>
+                      <w:r>
+                        <w:rPr>
+                          <w:rFonts w:hint="eastAsia"/>
+                          <w:sz w:val="18"/>
+                          <w:szCs w:val="18"/>
+                        </w:rPr>
+                        <w:instrText xml:space="preserve"> \* ARABIC</w:instrText>
+                      </w:r>
+                      <w:r>
+                        <w:rPr>
+                          <w:sz w:val="18"/>
+                          <w:szCs w:val="18"/>
+                        </w:rPr>
+                        <w:instrText xml:space="preserve"> </w:instrText>
+                      </w:r>
+                      <w:r>
+                        <w:rPr>
+                          <w:sz w:val="18"/>
+                          <w:szCs w:val="18"/>
+                        </w:rPr>
+                        <w:fldChar w:fldCharType="separate"/>
+                      </w:r>
+                      <w:r>
+                        <w:rPr>
+                          <w:rFonts w:hint="eastAsia"/>
+                          <w:noProof/>
+                          <w:sz w:val="18"/>
+                          <w:szCs w:val="18"/>
+                        </w:rPr>
+                        <w:t>1</w:t>
+                      </w:r>
+                      <w:r>
+                        <w:rPr>
+                          <w:sz w:val="18"/>
+                          <w:szCs w:val="18"/>
+                        </w:rPr>
+                        <w:fldChar w:fldCharType="end"/>
+                      </w:r>
+                      <w:r>
+                        <w:rPr>
+                          <w:rFonts w:hint="eastAsia"/>
+                          <w:sz w:val="18"/>
+                          <w:szCs w:val="18"/>
+                        </w:rPr>
+                        <w:t xml:space="preserve"> </w:t>
+                      </w:r>
+                      <w:r>
+                        <w:rPr>
+                          <w:rFonts w:hint="eastAsia"/>
+                          <w:sz w:val="18"/>
+                          <w:szCs w:val="18"/>
+                        </w:rPr>
+                        <w:t>英文</w:t>
+                      </w:r>
+                      <w:r>
+                        <w:rPr>
+                          <w:rFonts w:hint="eastAsia"/>
+                          <w:sz w:val="18"/>
+                          <w:szCs w:val="18"/>
+                        </w:rPr>
+                        <w:t>字母统计频率长尾图</w:t>
+                      </w:r>
+                    </w:p>
+                  </w:txbxContent>
+                </v:textbox>
+                <w10:wrap type="topAndBottom" anchorx="margin"/>
+              </v:shape>
+            </w:pict>
+          </mc:Fallback>
+        </mc:AlternateContent>
+      </w:r>
+      <w:r>
+        <w:rPr>
+          <w:rFonts w:hint="eastAsia"/>
+          <w:noProof/>
+        </w:rPr>
+        <w:drawing>
+          <wp:anchor distT="0" distB="0" distL="114300" distR="114300" simplePos="0" relativeHeight="251658240" behindDoc="0" locked="0" layoutInCell="1" allowOverlap="1" wp14:anchorId="43A11DD7" wp14:editId="278B541A">
+            <wp:simplePos x="0" y="0"/>
+            <wp:positionH relativeFrom="margin">
+              <wp:align>right</wp:align>
+            </wp:positionH>
+            <wp:positionV relativeFrom="paragraph">
+              <wp:posOffset>207819</wp:posOffset>
+            </wp:positionV>
+            <wp:extent cx="5264785" cy="3159125"/>
+            <wp:effectExtent l="0" t="0" r="0" b="3175"/>
+            <wp:wrapTopAndBottom/>
+            <wp:docPr id="1102237787" name="图片 1"/>
+            <wp:cNvGraphicFramePr>
+              <a:graphicFrameLocks xmlns:a="http://schemas.openxmlformats.org/drawingml/2006/main" noChangeAspect="1"/>
+            </wp:cNvGraphicFramePr>
+            <a:graphic xmlns:a="http://schemas.openxmlformats.org/drawingml/2006/main">
+              <a:graphicData uri="http://schemas.openxmlformats.org/drawingml/2006/picture">
+                <pic:pic xmlns:pic="http://schemas.openxmlformats.org/drawingml/2006/picture">
+                  <pic:nvPicPr>
+                    <pic:cNvPr id="0" name="Picture 1"/>
+                    <pic:cNvPicPr>
+                      <a:picLocks noChangeAspect="1" noChangeArrowheads="1"/>
+                    </pic:cNvPicPr>
+                  </pic:nvPicPr>
+                  <pic:blipFill>
+                    <a:blip r:embed="rId8">
+                      <a:extLst>
+                        <a:ext uri="{28A0092B-C50C-407E-A947-70E740481C1C}">
+                          <a14:useLocalDpi xmlns:a14="http://schemas.microsoft.com/office/drawing/2010/main" val="0"/>
+                        </a:ext>
+                      </a:extLst>
+                    </a:blip>
+                    <a:srcRect/>
+                    <a:stretch>
+                      <a:fillRect/>
+                    </a:stretch>
+                  </pic:blipFill>
+                  <pic:spPr bwMode="auto">
+                    <a:xfrm>
+                      <a:off x="0" y="0"/>
+                      <a:ext cx="5264785" cy="3159125"/>
+                    </a:xfrm>
+                    <a:prstGeom prst="rect">
+                      <a:avLst/>
+                    </a:prstGeom>
+                    <a:noFill/>
+                    <a:ln>
+                      <a:noFill/>
+                    </a:ln>
+                  </pic:spPr>
+                </pic:pic>
+              </a:graphicData>
+            </a:graphic>
+          </wp:anchor>
+        </w:drawing>
+      </w:r>
+    </w:p>
+    <w:p>
+      <w:pPr>
+        <w:ind w:firstLineChars="200" w:firstLine="420"/>
+      </w:pPr>
+      <w:r>
+        <w:rPr>
+          <w:noProof/>
+        </w:rPr>
+        <mc:AlternateContent>
+          <mc:Choice Requires="wps">
+            <w:drawing>
+              <wp:anchor distT="0" distB="0" distL="114300" distR="114300" simplePos="0" relativeHeight="251663360" behindDoc="0" locked="0" layoutInCell="1" allowOverlap="1" wp14:anchorId="315F9B59" wp14:editId="5AED0BAF">
+                <wp:simplePos x="0" y="0"/>
+                <wp:positionH relativeFrom="column">
+                  <wp:posOffset>9525</wp:posOffset>
+                </wp:positionH>
+                <wp:positionV relativeFrom="paragraph">
+                  <wp:posOffset>6125210</wp:posOffset>
+                </wp:positionV>
+                <wp:extent cx="5264785" cy="635"/>
+                <wp:effectExtent l="0" t="0" r="0" b="0"/>
+                <wp:wrapTopAndBottom/>
+                <wp:docPr id="1004284242" name="文本框 1"/>
+                <wp:cNvGraphicFramePr/>
+                <a:graphic xmlns:a="http://schemas.openxmlformats.org/drawingml/2006/main">
+                  <a:graphicData uri="http://schemas.microsoft.com/office/word/2010/wordprocessingShape">
+                    <wps:wsp>
+                      <wps:cNvSpPr txBox="1"/>
+                      <wps:spPr>
+                        <a:xfrm>
+                          <a:off x="0" y="0"/>
+                          <a:ext cx="5264785" cy="635"/>
+                        </a:xfrm>
+                        <a:prstGeom prst="rect">
+                          <a:avLst/>
+                        </a:prstGeom>
+                        <a:solidFill>
+                          <a:prstClr val="white"/>
+                        </a:solidFill>
+                        <a:ln>
+                          <a:noFill/>
+                        </a:ln>
+                      </wps:spPr>
+                      <wps:txbx>
+                        <w:txbxContent>
+                          <w:p>
+                            <w:pPr>
+                              <w:pStyle w:val="afa"/>
+                              <w:jc w:val="center"/>
+                              <w:rPr>
+                                <w:rFonts w:ascii="Times New Roman" w:eastAsia="宋体" w:hAnsi="Times New Roman"/>
+                                <w:noProof/>
+                                <w:szCs w:val="21"/>
+                              </w:rPr>
+                            </w:pPr>
+                            <w:r>
+                              <w:rPr>
+                                <w:rFonts w:hint="eastAsia"/>
+                                <w:sz w:val="18"/>
+                                <w:szCs w:val="18"/>
+                              </w:rPr>
+                              <w:t>图</w:t>
+                            </w:r>
+                            <w:r>
+                              <w:rPr>
+                                <w:rFonts w:hint="eastAsia"/>
+                                <w:sz w:val="18"/>
+                                <w:szCs w:val="18"/>
+                              </w:rPr>
+                              <w:t xml:space="preserve"> </w:t>
+                            </w:r>
+                            <w:r>
+                              <w:rPr>
+                                <w:sz w:val="18"/>
+                                <w:szCs w:val="18"/>
+                              </w:rPr>
+                              <w:fldChar w:fldCharType="begin"/>
+                            </w:r>
+                            <w:r>
+                              <w:rPr>
+                                <w:sz w:val="18"/>
+                                <w:szCs w:val="18"/>
+                              </w:rPr>
+                              <w:instrText xml:space="preserve"> </w:instrText>
+                            </w:r>
+                            <w:r>
+                              <w:rPr>
+                                <w:rFonts w:hint="eastAsia"/>
+                                <w:sz w:val="18"/>
+                                <w:szCs w:val="18"/>
+                              </w:rPr>
+                              <w:instrText xml:space="preserve">SEQ </w:instrText>
+                            </w:r>
+                            <w:r>
+                              <w:rPr>
+                                <w:rFonts w:hint="eastAsia"/>
+                                <w:sz w:val="18"/>
+                                <w:szCs w:val="18"/>
+                              </w:rPr>
+                              <w:instrText>图</w:instrText>
+                            </w:r>
+                            <w:r>
+                              <w:rPr>
+                                <w:rFonts w:hint="eastAsia"/>
+                                <w:sz w:val="18"/>
+                                <w:szCs w:val="18"/>
+                              </w:rPr>
+                              <w:instrText xml:space="preserve"> \* ARABIC</w:instrText>
+                            </w:r>
+                            <w:r>
+                              <w:rPr>
+                                <w:sz w:val="18"/>
+                                <w:szCs w:val="18"/>
+                              </w:rPr>
+                              <w:instrText xml:space="preserve"> </w:instrText>
+                            </w:r>
+                            <w:r>
+                              <w:rPr>
+                                <w:sz w:val="18"/>
+                                <w:szCs w:val="18"/>
+                              </w:rPr>
+                              <w:fldChar w:fldCharType="separate"/>
+                            </w:r>
+                            <w:r>
+                              <w:rPr>
+                                <w:rFonts w:hint="eastAsia"/>
+                                <w:noProof/>
+                                <w:sz w:val="18"/>
+                                <w:szCs w:val="18"/>
+                              </w:rPr>
+                              <w:t>2</w:t>
+                            </w:r>
+                            <w:r>
+                              <w:rPr>
+                                <w:sz w:val="18"/>
+                                <w:szCs w:val="18"/>
+                              </w:rPr>
+                              <w:fldChar w:fldCharType="end"/>
+                            </w:r>
+                            <w:r>
+                              <w:rPr>
+                                <w:rFonts w:hint="eastAsia"/>
+                                <w:sz w:val="18"/>
+                                <w:szCs w:val="18"/>
+                              </w:rPr>
+                              <w:t xml:space="preserve"> </w:t>
+                            </w:r>
+                            <w:r>
+                              <w:rPr>
+                                <w:rFonts w:hint="eastAsia"/>
+                                <w:sz w:val="18"/>
+                                <w:szCs w:val="18"/>
+                              </w:rPr>
+                              <w:t>英文</w:t>
+                            </w:r>
+                            <w:r>
+                              <w:rPr>
+                                <w:rFonts w:hint="eastAsia"/>
+                                <w:sz w:val="18"/>
+                                <w:szCs w:val="18"/>
+                              </w:rPr>
+                              <w:t>单词统计频率长尾图</w:t>
+                            </w:r>
+                          </w:p>
+                        </w:txbxContent>
+                      </wps:txbx>
+                      <wps:bodyPr rot="0" spcFirstLastPara="0" vertOverflow="overflow" horzOverflow="overflow" vert="horz" wrap="square" lIns="0" tIns="0" rIns="0" bIns="0" numCol="1" spcCol="0" rtlCol="0" fromWordArt="0" anchor="t" anchorCtr="0" forceAA="0" compatLnSpc="1">
+                        <a:prstTxWarp prst="textNoShape">
+                          <a:avLst/>
+                        </a:prstTxWarp>
+                        <a:spAutoFit/>
+                      </wps:bodyPr>
+                    </wps:wsp>
+                  </a:graphicData>
+                </a:graphic>
+              </wp:anchor>
+            </w:drawing>
+          </mc:Choice>
+          <mc:Fallback>
+            <w:pict>
+              <v:shape w14:anchorId="315F9B59" id="_x0000_s1027" type="#_x0000_t202" style="position:absolute;left:0;text-align:left;margin-left:.75pt;margin-top:482.3pt;width:414.55pt;height:.05pt;z-index:251663360;visibility:visible;mso-wrap-style:square;mso-wrap-distance-left:9pt;mso-wrap-distance-top:0;mso-wrap-distance-right:9pt;mso-wrap-distance-bottom:0;mso-position-horizontal:absolute;mso-position-horizontal-relative:text;mso-position-vertical:absolute;mso-position-vertical-relative:text;v-text-anchor:top" o:gfxdata="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" stroked="f">
+                <v:textbox style="mso-fit-shape-to-text:t" inset="0,0,0,0">
+                  <w:txbxContent>
+                    <w:p>
+                      <w:pPr>
+                        <w:pStyle w:val="afa"/>
+                        <w:jc w:val="center"/>
+                        <w:rPr>
+                          <w:rFonts w:ascii="Times New Roman" w:eastAsia="宋体" w:hAnsi="Times New Roman"/>
+                          <w:noProof/>
+                          <w:szCs w:val="21"/>
+                        </w:rPr>
+                      </w:pPr>
+                      <w:r>
+                        <w:rPr>
+                          <w:rFonts w:hint="eastAsia"/>
+                          <w:sz w:val="18"/>
+                          <w:szCs w:val="18"/>
+                        </w:rPr>
+                        <w:t>图</w:t>
+                      </w:r>
+                      <w:r>
+                        <w:rPr>
+                          <w:rFonts w:hint="eastAsia"/>
+                          <w:sz w:val="18"/>
+                          <w:szCs w:val="18"/>
+                        </w:rPr>
+                        <w:t xml:space="preserve"> </w:t>
+                      </w:r>
+                      <w:r>
+                        <w:rPr>
+                          <w:sz w:val="18"/>
+                          <w:szCs w:val="18"/>
+                        </w:rPr>
+                        <w:fldChar w:fldCharType="begin"/>
+                      </w:r>
+                      <w:r>
+                        <w:rPr>
+                          <w:sz w:val="18"/>
+                          <w:szCs w:val="18"/>
+                        </w:rPr>
+                        <w:instrText xml:space="preserve"> </w:instrText>
+                      </w:r>
+                      <w:r>
+                        <w:rPr>
+                          <w:rFonts w:hint="eastAsia"/>
+                          <w:sz w:val="18"/>
+                          <w:szCs w:val="18"/>
+                        </w:rPr>
+                        <w:instrText xml:space="preserve">SEQ </w:instrText>
+                      </w:r>
+                      <w:r>
+                        <w:rPr>
+                          <w:rFonts w:hint="eastAsia"/>
+                          <w:sz w:val="18"/>
+                          <w:szCs w:val="18"/>
+                        </w:rPr>
+                        <w:instrText>图</w:instrText>
+                      </w:r>
+                      <w:r>
+                        <w:rPr>
+                          <w:rFonts w:hint="eastAsia"/>
+                          <w:sz w:val="18"/>
+                          <w:szCs w:val="18"/>
+                        </w:rPr>
+                        <w:instrText xml:space="preserve"> \* ARABIC</w:instrText>
+                      </w:r>
+                      <w:r>
+                        <w:rPr>
+                          <w:sz w:val="18"/>
+                          <w:szCs w:val="18"/>
+                        </w:rPr>
+                        <w:instrText xml:space="preserve"> </w:instrText>
+                      </w:r>
+                      <w:r>
+                        <w:rPr>
+                          <w:sz w:val="18"/>
+                          <w:szCs w:val="18"/>
+                        </w:rPr>
+                        <w:fldChar w:fldCharType="separate"/>
+                      </w:r>
+                      <w:r>
+                        <w:rPr>
+                          <w:rFonts w:hint="eastAsia"/>
+                          <w:noProof/>
+                          <w:sz w:val="18"/>
+                          <w:szCs w:val="18"/>
+                        </w:rPr>
+                        <w:t>2</w:t>
+                      </w:r>
+                      <w:r>
+                        <w:rPr>
+                          <w:sz w:val="18"/>
+                          <w:szCs w:val="18"/>
+                        </w:rPr>
+                        <w:fldChar w:fldCharType="end"/>
+                      </w:r>
+                      <w:r>
+                        <w:rPr>
+                          <w:rFonts w:hint="eastAsia"/>
+                          <w:sz w:val="18"/>
+                          <w:szCs w:val="18"/>
+                        </w:rPr>
+                        <w:t xml:space="preserve"> </w:t>
+                      </w:r>
+                      <w:r>
+                        <w:rPr>
+                          <w:rFonts w:hint="eastAsia"/>
+                          <w:sz w:val="18"/>
+                          <w:szCs w:val="18"/>
+                        </w:rPr>
+                        <w:t>英文</w:t>
+                      </w:r>
+                      <w:r>
+                        <w:rPr>
+                          <w:rFonts w:hint="eastAsia"/>
+                          <w:sz w:val="18"/>
+                          <w:szCs w:val="18"/>
+                        </w:rPr>
+                        <w:t>单词统计频率长尾图</w:t>
+                      </w:r>
+                    </w:p>
+                  </w:txbxContent>
+                </v:textbox>
+                <w10:wrap type="topAndBottom"/>
+              </v:shape>
+            </w:pict>
+          </mc:Fallback>
+        </mc:AlternateContent>
+      </w:r>
+    </w:p>
+    <w:p>
+      <w:pPr>
+        <w:ind w:firstLineChars="200" w:firstLine="420"/>
         <w:jc w:val="center"/>
+      </w:pPr>
+    </w:p>
+    <w:p>
+      <w:pPr>
+        <w:ind w:firstLineChars="200" w:firstLine="420"/>
+      </w:pPr>
+    </w:p>
+    <w:p>
+      <w:pPr>
+        <w:widowControl/>
+        <w:jc w:val="left"/>
+      </w:pPr>
+      <w:r>
+        <w:br w:type="page"/>
+      </w:r>
+    </w:p>
+    <w:p>
+      <w:pPr>
+        <w:ind w:firstLineChars="200" w:firstLine="420"/>
+      </w:pPr>
+      <w:r>
+        <w:rPr>
+          <w:noProof/>
+        </w:rPr>
+        <w:lastRenderedPageBreak/>
+        <mc:AlternateContent>
+          <mc:Choice Requires="wps">
+            <w:drawing>
+              <wp:anchor distT="0" distB="0" distL="114300" distR="114300" simplePos="0" relativeHeight="251666432" behindDoc="0" locked="0" layoutInCell="1" allowOverlap="1" wp14:anchorId="126245E8" wp14:editId="3F9EE672">
+                <wp:simplePos x="0" y="0"/>
+                <wp:positionH relativeFrom="margin">
+                  <wp:align>left</wp:align>
+                </wp:positionH>
+                <wp:positionV relativeFrom="paragraph">
+                  <wp:posOffset>2601537</wp:posOffset>
+                </wp:positionV>
+                <wp:extent cx="5264785" cy="635"/>
+                <wp:effectExtent l="0" t="0" r="0" b="0"/>
+                <wp:wrapTopAndBottom/>
+                <wp:docPr id="1436659092" name="文本框 1"/>
+                <wp:cNvGraphicFramePr/>
+                <a:graphic xmlns:a="http://schemas.openxmlformats.org/drawingml/2006/main">
+                  <a:graphicData uri="http://schemas.microsoft.com/office/word/2010/wordprocessingShape">
+                    <wps:wsp>
+                      <wps:cNvSpPr txBox="1"/>
+                      <wps:spPr>
+                        <a:xfrm>
+                          <a:off x="0" y="0"/>
+                          <a:ext cx="5264785" cy="635"/>
+                        </a:xfrm>
+                        <a:prstGeom prst="rect">
+                          <a:avLst/>
+                        </a:prstGeom>
+                        <a:solidFill>
+                          <a:prstClr val="white"/>
+                        </a:solidFill>
+                        <a:ln>
+                          <a:noFill/>
+                        </a:ln>
+                      </wps:spPr>
+                      <wps:txbx>
+                        <w:txbxContent>
+                          <w:p>
+                            <w:pPr>
+                              <w:pStyle w:val="afa"/>
+                              <w:jc w:val="center"/>
+                              <w:rPr>
+                                <w:rFonts w:ascii="Times New Roman" w:eastAsia="宋体" w:hAnsi="Times New Roman"/>
+                                <w:noProof/>
+                                <w:szCs w:val="21"/>
+                              </w:rPr>
+                            </w:pPr>
+                            <w:r>
+                              <w:rPr>
+                                <w:rFonts w:hint="eastAsia"/>
+                                <w:sz w:val="18"/>
+                                <w:szCs w:val="18"/>
+                              </w:rPr>
+                              <w:t>图</w:t>
+                            </w:r>
+                            <w:r>
+                              <w:rPr>
+                                <w:rFonts w:hint="eastAsia"/>
+                                <w:sz w:val="18"/>
+                                <w:szCs w:val="18"/>
+                              </w:rPr>
+                              <w:t xml:space="preserve"> </w:t>
+                            </w:r>
+                            <w:r>
+                              <w:rPr>
+                                <w:sz w:val="18"/>
+                                <w:szCs w:val="18"/>
+                              </w:rPr>
+                              <w:fldChar w:fldCharType="begin"/>
+                            </w:r>
+                            <w:r>
+                              <w:rPr>
+                                <w:sz w:val="18"/>
+                                <w:szCs w:val="18"/>
+                              </w:rPr>
+                              <w:instrText xml:space="preserve"> </w:instrText>
+                            </w:r>
+                            <w:r>
+                              <w:rPr>
+                                <w:rFonts w:hint="eastAsia"/>
+                                <w:sz w:val="18"/>
+                                <w:szCs w:val="18"/>
+                              </w:rPr>
+                              <w:instrText xml:space="preserve">SEQ </w:instrText>
+                            </w:r>
+                            <w:r>
+                              <w:rPr>
+                                <w:rFonts w:hint="eastAsia"/>
+                                <w:sz w:val="18"/>
+                                <w:szCs w:val="18"/>
+                              </w:rPr>
+                              <w:instrText>图</w:instrText>
+                            </w:r>
+                            <w:r>
+                              <w:rPr>
+                                <w:rFonts w:hint="eastAsia"/>
+                                <w:sz w:val="18"/>
+                                <w:szCs w:val="18"/>
+                              </w:rPr>
+                              <w:instrText xml:space="preserve"> \* ARABIC</w:instrText>
+                            </w:r>
+                            <w:r>
+                              <w:rPr>
+                                <w:sz w:val="18"/>
+                                <w:szCs w:val="18"/>
+                              </w:rPr>
+                              <w:instrText xml:space="preserve"> </w:instrText>
+                            </w:r>
+                            <w:r>
+                              <w:rPr>
+                                <w:sz w:val="18"/>
+                                <w:szCs w:val="18"/>
+                              </w:rPr>
+                              <w:fldChar w:fldCharType="separate"/>
+                            </w:r>
+                            <w:r>
+                              <w:rPr>
+                                <w:rFonts w:hint="eastAsia"/>
+                                <w:noProof/>
+                                <w:sz w:val="18"/>
+                                <w:szCs w:val="18"/>
+                              </w:rPr>
+                              <w:t>3</w:t>
+                            </w:r>
+                            <w:r>
+                              <w:rPr>
+                                <w:sz w:val="18"/>
+                                <w:szCs w:val="18"/>
+                              </w:rPr>
+                              <w:fldChar w:fldCharType="end"/>
+                            </w:r>
+                            <w:r>
+                              <w:rPr>
+                                <w:rFonts w:hint="eastAsia"/>
+                                <w:sz w:val="18"/>
+                                <w:szCs w:val="18"/>
+                              </w:rPr>
+                              <w:t xml:space="preserve"> </w:t>
+                            </w:r>
+                            <w:r>
+                              <w:rPr>
+                                <w:rFonts w:hint="eastAsia"/>
+                                <w:sz w:val="18"/>
+                                <w:szCs w:val="18"/>
+                              </w:rPr>
+                              <w:t>英文</w:t>
+                            </w:r>
+                            <w:r>
+                              <w:rPr>
+                                <w:rFonts w:hint="eastAsia"/>
+                                <w:sz w:val="18"/>
+                                <w:szCs w:val="18"/>
+                              </w:rPr>
+                              <w:t>词频统计前</w:t>
+                            </w:r>
+                            <w:r>
+                              <w:rPr>
+                                <w:rFonts w:hint="eastAsia"/>
+                                <w:sz w:val="18"/>
+                                <w:szCs w:val="18"/>
+                              </w:rPr>
+                              <w:t>50</w:t>
+                            </w:r>
+                            <w:r>
+                              <w:rPr>
+                                <w:rFonts w:hint="eastAsia"/>
+                                <w:sz w:val="18"/>
+                                <w:szCs w:val="18"/>
+                              </w:rPr>
+                              <w:t>条形图</w:t>
+                            </w:r>
+                          </w:p>
+                        </w:txbxContent>
+                      </wps:txbx>
+                      <wps:bodyPr rot="0" spcFirstLastPara="0" vertOverflow="overflow" horzOverflow="overflow" vert="horz" wrap="square" lIns="0" tIns="0" rIns="0" bIns="0" numCol="1" spcCol="0" rtlCol="0" fromWordArt="0" anchor="t" anchorCtr="0" forceAA="0" compatLnSpc="1">
+                        <a:prstTxWarp prst="textNoShape">
+                          <a:avLst/>
+                        </a:prstTxWarp>
+                        <a:spAutoFit/>
+                      </wps:bodyPr>
+                    </wps:wsp>
+                  </a:graphicData>
+                </a:graphic>
+              </wp:anchor>
+            </w:drawing>
+          </mc:Choice>
+          <mc:Fallback>
+            <w:pict>
+              <v:shape w14:anchorId="126245E8" id="_x0000_s1028" type="#_x0000_t202" style="position:absolute;left:0;text-align:left;margin-left:0;margin-top:204.85pt;width:414.55pt;height:.05pt;z-index:251666432;visibility:visible;mso-wrap-style:square;mso-wrap-distance-left:9pt;mso-wrap-distance-top:0;mso-wrap-distance-right:9pt;mso-wrap-distance-bottom:0;mso-position-horizontal:left;mso-position-horizontal-relative:margin;mso-position-vertical:absolute;mso-position-vertical-relative:text;v-text-anchor:top" o:gfxdata="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" stroked="f">
+                <v:textbox style="mso-fit-shape-to-text:t" inset="0,0,0,0">
+                  <w:txbxContent>
+                    <w:p>
+                      <w:pPr>
+                        <w:pStyle w:val="afa"/>
+                        <w:jc w:val="center"/>
+                        <w:rPr>
+                          <w:rFonts w:ascii="Times New Roman" w:eastAsia="宋体" w:hAnsi="Times New Roman"/>
+                          <w:noProof/>
+                          <w:szCs w:val="21"/>
+                        </w:rPr>
+                      </w:pPr>
+                      <w:r>
+                        <w:rPr>
+                          <w:rFonts w:hint="eastAsia"/>
+                          <w:sz w:val="18"/>
+                          <w:szCs w:val="18"/>
+                        </w:rPr>
+                        <w:t>图</w:t>
+                      </w:r>
+                      <w:r>
+                        <w:rPr>
+                          <w:rFonts w:hint="eastAsia"/>
+                          <w:sz w:val="18"/>
+                          <w:szCs w:val="18"/>
+                        </w:rPr>
+                        <w:t xml:space="preserve"> </w:t>
+                      </w:r>
+                      <w:r>
+                        <w:rPr>
+                          <w:sz w:val="18"/>
+                          <w:szCs w:val="18"/>
+                        </w:rPr>
+                        <w:fldChar w:fldCharType="begin"/>
+                      </w:r>
+                      <w:r>
+                        <w:rPr>
+                          <w:sz w:val="18"/>
+                          <w:szCs w:val="18"/>
+                        </w:rPr>
+                        <w:instrText xml:space="preserve"> </w:instrText>
+                      </w:r>
+                      <w:r>
+                        <w:rPr>
+                          <w:rFonts w:hint="eastAsia"/>
+                          <w:sz w:val="18"/>
+                          <w:szCs w:val="18"/>
+                        </w:rPr>
+                        <w:instrText xml:space="preserve">SEQ </w:instrText>
+                      </w:r>
+                      <w:r>
+                        <w:rPr>
+                          <w:rFonts w:hint="eastAsia"/>
+                          <w:sz w:val="18"/>
+                          <w:szCs w:val="18"/>
+                        </w:rPr>
+                        <w:instrText>图</w:instrText>
+                      </w:r>
+                      <w:r>
+                        <w:rPr>
+                          <w:rFonts w:hint="eastAsia"/>
+                          <w:sz w:val="18"/>
+                          <w:szCs w:val="18"/>
+                        </w:rPr>
+                        <w:instrText xml:space="preserve"> \* ARABIC</w:instrText>
+                      </w:r>
+                      <w:r>
+                        <w:rPr>
+                          <w:sz w:val="18"/>
+                          <w:szCs w:val="18"/>
+                        </w:rPr>
+                        <w:instrText xml:space="preserve"> </w:instrText>
+                      </w:r>
+                      <w:r>
+                        <w:rPr>
+                          <w:sz w:val="18"/>
+                          <w:szCs w:val="18"/>
+                        </w:rPr>
+                        <w:fldChar w:fldCharType="separate"/>
+                      </w:r>
+                      <w:r>
+                        <w:rPr>
+                          <w:rFonts w:hint="eastAsia"/>
+                          <w:noProof/>
+                          <w:sz w:val="18"/>
+                          <w:szCs w:val="18"/>
+                        </w:rPr>
+                        <w:t>3</w:t>
+                      </w:r>
+                      <w:r>
+                        <w:rPr>
+                          <w:sz w:val="18"/>
+                          <w:szCs w:val="18"/>
+                        </w:rPr>
+                        <w:fldChar w:fldCharType="end"/>
+                      </w:r>
+                      <w:r>
+                        <w:rPr>
+                          <w:rFonts w:hint="eastAsia"/>
+                          <w:sz w:val="18"/>
+                          <w:szCs w:val="18"/>
+                        </w:rPr>
+                        <w:t xml:space="preserve"> </w:t>
+                      </w:r>
+                      <w:r>
+                        <w:rPr>
+                          <w:rFonts w:hint="eastAsia"/>
+                          <w:sz w:val="18"/>
+                          <w:szCs w:val="18"/>
+                        </w:rPr>
+                        <w:t>英文</w:t>
+                      </w:r>
+                      <w:r>
+                        <w:rPr>
+                          <w:rFonts w:hint="eastAsia"/>
+                          <w:sz w:val="18"/>
+                          <w:szCs w:val="18"/>
+                        </w:rPr>
+                        <w:t>词频统计前</w:t>
+                      </w:r>
+                      <w:r>
+                        <w:rPr>
+                          <w:rFonts w:hint="eastAsia"/>
+                          <w:sz w:val="18"/>
+                          <w:szCs w:val="18"/>
+                        </w:rPr>
+                        <w:t>50</w:t>
+                      </w:r>
+                      <w:r>
+                        <w:rPr>
+                          <w:rFonts w:hint="eastAsia"/>
+                          <w:sz w:val="18"/>
+                          <w:szCs w:val="18"/>
+                        </w:rPr>
+                        <w:t>条形图</w:t>
+                      </w:r>
+                    </w:p>
+                  </w:txbxContent>
+                </v:textbox>
+                <w10:wrap type="topAndBottom" anchorx="margin"/>
+              </v:shape>
+            </w:pict>
+          </mc:Fallback>
+        </mc:AlternateContent>
+      </w:r>
+      <w:r>
+        <w:rPr>
+          <w:noProof/>
+        </w:rPr>
+        <w:drawing>
+          <wp:anchor distT="0" distB="0" distL="114300" distR="114300" simplePos="0" relativeHeight="251664384" behindDoc="0" locked="0" layoutInCell="1" allowOverlap="1" wp14:anchorId="66C1859C" wp14:editId="22C9E1E5">
+            <wp:simplePos x="0" y="0"/>
+            <wp:positionH relativeFrom="margin">
+              <wp:align>left</wp:align>
+            </wp:positionH>
+            <wp:positionV relativeFrom="paragraph">
+              <wp:posOffset>1385</wp:posOffset>
+            </wp:positionV>
+            <wp:extent cx="5264785" cy="2632075"/>
+            <wp:effectExtent l="0" t="0" r="0" b="0"/>
+            <wp:wrapTopAndBottom/>
+            <wp:docPr id="262335524" name="图片 3"/>
+            <wp:cNvGraphicFramePr>
+              <a:graphicFrameLocks xmlns:a="http://schemas.openxmlformats.org/drawingml/2006/main" noChangeAspect="1"/>
+            </wp:cNvGraphicFramePr>
+            <a:graphic xmlns:a="http://schemas.openxmlformats.org/drawingml/2006/main">
+              <a:graphicData uri="http://schemas.openxmlformats.org/drawingml/2006/picture">
+                <pic:pic xmlns:pic="http://schemas.openxmlformats.org/drawingml/2006/picture">
+                  <pic:nvPicPr>
+                    <pic:cNvPr id="0" name="Picture 3"/>
+                    <pic:cNvPicPr>
+                      <a:picLocks noChangeAspect="1" noChangeArrowheads="1"/>
+                    </pic:cNvPicPr>
+                  </pic:nvPicPr>
+                  <pic:blipFill>
+                    <a:blip r:embed="rId9">
+                      <a:extLst>
+                        <a:ext uri="{28A0092B-C50C-407E-A947-70E740481C1C}">
+                          <a14:useLocalDpi xmlns:a14="http://schemas.microsoft.com/office/drawing/2010/main" val="0"/>
+                        </a:ext>
+                      </a:extLst>
+                    </a:blip>
+                    <a:srcRect/>
+                    <a:stretch>
+                      <a:fillRect/>
+                    </a:stretch>
+                  </pic:blipFill>
+                  <pic:spPr bwMode="auto">
+                    <a:xfrm>
+                      <a:off x="0" y="0"/>
+                      <a:ext cx="5264785" cy="2632075"/>
+                    </a:xfrm>
+                    <a:prstGeom prst="rect">
+                      <a:avLst/>
+                    </a:prstGeom>
+                    <a:noFill/>
+                    <a:ln>
+                      <a:noFill/>
+                    </a:ln>
+                  </pic:spPr>
+                </pic:pic>
+              </a:graphicData>
+            </a:graphic>
+          </wp:anchor>
+        </w:drawing>
+      </w:r>
+    </w:p>
+    <w:p>
+      <w:pPr>
+        <w:ind w:firstLineChars="200" w:firstLine="420"/>
+      </w:pPr>
+      <w:r>
+        <w:rPr>
+          <w:noProof/>
+        </w:rPr>
+        <mc:AlternateContent>
+          <mc:Choice Requires="wps">
+            <w:drawing>
+              <wp:anchor distT="0" distB="0" distL="114300" distR="114300" simplePos="0" relativeHeight="251669504" behindDoc="0" locked="0" layoutInCell="1" allowOverlap="1" wp14:anchorId="379D8A0C" wp14:editId="7F515B51">
+                <wp:simplePos x="0" y="0"/>
+                <wp:positionH relativeFrom="column">
+                  <wp:posOffset>9525</wp:posOffset>
+                </wp:positionH>
+                <wp:positionV relativeFrom="paragraph">
+                  <wp:posOffset>3383915</wp:posOffset>
+                </wp:positionV>
+                <wp:extent cx="5264785" cy="635"/>
+                <wp:effectExtent l="0" t="0" r="0" b="0"/>
+                <wp:wrapTopAndBottom/>
+                <wp:docPr id="2107713241" name="文本框 1"/>
+                <wp:cNvGraphicFramePr/>
+                <a:graphic xmlns:a="http://schemas.openxmlformats.org/drawingml/2006/main">
+                  <a:graphicData uri="http://schemas.microsoft.com/office/word/2010/wordprocessingShape">
+                    <wps:wsp>
+                      <wps:cNvSpPr txBox="1"/>
+                      <wps:spPr>
+                        <a:xfrm>
+                          <a:off x="0" y="0"/>
+                          <a:ext cx="5264785" cy="635"/>
+                        </a:xfrm>
+                        <a:prstGeom prst="rect">
+                          <a:avLst/>
+                        </a:prstGeom>
+                        <a:solidFill>
+                          <a:prstClr val="white"/>
+                        </a:solidFill>
+                        <a:ln>
+                          <a:noFill/>
+                        </a:ln>
+                      </wps:spPr>
+                      <wps:txbx>
+                        <w:txbxContent>
+                          <w:p>
+                            <w:pPr>
+                              <w:pStyle w:val="afa"/>
+                              <w:jc w:val="center"/>
+                              <w:rPr>
+                                <w:rFonts w:ascii="Times New Roman" w:eastAsia="宋体" w:hAnsi="Times New Roman"/>
+                                <w:noProof/>
+                                <w:szCs w:val="21"/>
+                              </w:rPr>
+                            </w:pPr>
+                            <w:r>
+                              <w:rPr>
+                                <w:rFonts w:hint="eastAsia"/>
+                                <w:sz w:val="18"/>
+                                <w:szCs w:val="18"/>
+                              </w:rPr>
+                              <w:t>图</w:t>
+                            </w:r>
+                            <w:r>
+                              <w:rPr>
+                                <w:rFonts w:hint="eastAsia"/>
+                                <w:sz w:val="18"/>
+                                <w:szCs w:val="18"/>
+                              </w:rPr>
+                              <w:t xml:space="preserve"> </w:t>
+                            </w:r>
+                            <w:r>
+                              <w:rPr>
+                                <w:sz w:val="18"/>
+                                <w:szCs w:val="18"/>
+                              </w:rPr>
+                              <w:fldChar w:fldCharType="begin"/>
+                            </w:r>
+                            <w:r>
+                              <w:rPr>
+                                <w:sz w:val="18"/>
+                                <w:szCs w:val="18"/>
+                              </w:rPr>
+                              <w:instrText xml:space="preserve"> </w:instrText>
+                            </w:r>
+                            <w:r>
+                              <w:rPr>
+                                <w:rFonts w:hint="eastAsia"/>
+                                <w:sz w:val="18"/>
+                                <w:szCs w:val="18"/>
+                              </w:rPr>
+                              <w:instrText xml:space="preserve">SEQ </w:instrText>
+                            </w:r>
+                            <w:r>
+                              <w:rPr>
+                                <w:rFonts w:hint="eastAsia"/>
+                                <w:sz w:val="18"/>
+                                <w:szCs w:val="18"/>
+                              </w:rPr>
+                              <w:instrText>图</w:instrText>
+                            </w:r>
+                            <w:r>
+                              <w:rPr>
+                                <w:rFonts w:hint="eastAsia"/>
+                                <w:sz w:val="18"/>
+                                <w:szCs w:val="18"/>
+                              </w:rPr>
+                              <w:instrText xml:space="preserve"> \* ARABIC</w:instrText>
+                            </w:r>
+                            <w:r>
+                              <w:rPr>
+                                <w:sz w:val="18"/>
+                                <w:szCs w:val="18"/>
+                              </w:rPr>
+                              <w:instrText xml:space="preserve"> </w:instrText>
+                            </w:r>
+                            <w:r>
+                              <w:rPr>
+                                <w:sz w:val="18"/>
+                                <w:szCs w:val="18"/>
+                              </w:rPr>
+                              <w:fldChar w:fldCharType="separate"/>
+                            </w:r>
+                            <w:r>
+                              <w:rPr>
+                                <w:rFonts w:hint="eastAsia"/>
+                                <w:noProof/>
+                                <w:sz w:val="18"/>
+                                <w:szCs w:val="18"/>
+                              </w:rPr>
+                              <w:t>4</w:t>
+                            </w:r>
+                            <w:r>
+                              <w:rPr>
+                                <w:sz w:val="18"/>
+                                <w:szCs w:val="18"/>
+                              </w:rPr>
+                              <w:fldChar w:fldCharType="end"/>
+                            </w:r>
+                            <w:r>
+                              <w:rPr>
+                                <w:rFonts w:hint="eastAsia"/>
+                                <w:sz w:val="18"/>
+                                <w:szCs w:val="18"/>
+                              </w:rPr>
+                              <w:t xml:space="preserve"> </w:t>
+                            </w:r>
+                            <w:r>
+                              <w:rPr>
+                                <w:rFonts w:hint="eastAsia"/>
+                                <w:sz w:val="18"/>
+                                <w:szCs w:val="18"/>
+                              </w:rPr>
+                              <w:t>中文字频长尾图</w:t>
+                            </w:r>
+                          </w:p>
+                        </w:txbxContent>
+                      </wps:txbx>
+                      <wps:bodyPr rot="0" spcFirstLastPara="0" vertOverflow="overflow" horzOverflow="overflow" vert="horz" wrap="square" lIns="0" tIns="0" rIns="0" bIns="0" numCol="1" spcCol="0" rtlCol="0" fromWordArt="0" anchor="t" anchorCtr="0" forceAA="0" compatLnSpc="1">
+                        <a:prstTxWarp prst="textNoShape">
+                          <a:avLst/>
+                        </a:prstTxWarp>
+                        <a:spAutoFit/>
+                      </wps:bodyPr>
+                    </wps:wsp>
+                  </a:graphicData>
+                </a:graphic>
+              </wp:anchor>
+            </w:drawing>
+          </mc:Choice>
+          <mc:Fallback>
+            <w:pict>
+              <v:shape w14:anchorId="379D8A0C" id="_x0000_s1029" type="#_x0000_t202" style="position:absolute;left:0;text-align:left;margin-left:.75pt;margin-top:266.45pt;width:414.55pt;height:.05pt;z-index:251669504;visibility:visible;mso-wrap-style:square;mso-wrap-distance-left:9pt;mso-wrap-distance-top:0;mso-wrap-distance-right:9pt;mso-wrap-distance-bottom:0;mso-position-horizontal:absolute;mso-position-horizontal-relative:text;mso-position-vertical:absolute;mso-position-vertical-relative:text;v-text-anchor:top" o:gfxdata="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" stroked="f">
+                <v:textbox style="mso-fit-shape-to-text:t" inset="0,0,0,0">
+                  <w:txbxContent>
+                    <w:p>
+                      <w:pPr>
+                        <w:pStyle w:val="afa"/>
+                        <w:jc w:val="center"/>
+                        <w:rPr>
+                          <w:rFonts w:ascii="Times New Roman" w:eastAsia="宋体" w:hAnsi="Times New Roman"/>
+                          <w:noProof/>
+                          <w:szCs w:val="21"/>
+                        </w:rPr>
+                      </w:pPr>
+                      <w:r>
+                        <w:rPr>
+                          <w:rFonts w:hint="eastAsia"/>
+                          <w:sz w:val="18"/>
+                          <w:szCs w:val="18"/>
+                        </w:rPr>
+                        <w:t>图</w:t>
+                      </w:r>
+                      <w:r>
+                        <w:rPr>
+                          <w:rFonts w:hint="eastAsia"/>
+                          <w:sz w:val="18"/>
+                          <w:szCs w:val="18"/>
+                        </w:rPr>
+                        <w:t xml:space="preserve"> </w:t>
+                      </w:r>
+                      <w:r>
+                        <w:rPr>
+                          <w:sz w:val="18"/>
+                          <w:szCs w:val="18"/>
+                        </w:rPr>
+                        <w:fldChar w:fldCharType="begin"/>
+                      </w:r>
+                      <w:r>
+                        <w:rPr>
+                          <w:sz w:val="18"/>
+                          <w:szCs w:val="18"/>
+                        </w:rPr>
+                        <w:instrText xml:space="preserve"> </w:instrText>
+                      </w:r>
+                      <w:r>
+                        <w:rPr>
+                          <w:rFonts w:hint="eastAsia"/>
+                          <w:sz w:val="18"/>
+                          <w:szCs w:val="18"/>
+                        </w:rPr>
+                        <w:instrText xml:space="preserve">SEQ </w:instrText>
+                      </w:r>
+                      <w:r>
+                        <w:rPr>
+                          <w:rFonts w:hint="eastAsia"/>
+                          <w:sz w:val="18"/>
+                          <w:szCs w:val="18"/>
+                        </w:rPr>
+                        <w:instrText>图</w:instrText>
+                      </w:r>
+                      <w:r>
+                        <w:rPr>
+                          <w:rFonts w:hint="eastAsia"/>
+                          <w:sz w:val="18"/>
+                          <w:szCs w:val="18"/>
+                        </w:rPr>
+                        <w:instrText xml:space="preserve"> \* ARABIC</w:instrText>
+                      </w:r>
+                      <w:r>
+                        <w:rPr>
+                          <w:sz w:val="18"/>
+                          <w:szCs w:val="18"/>
+                        </w:rPr>
+                        <w:instrText xml:space="preserve"> </w:instrText>
+                      </w:r>
+                      <w:r>
+                        <w:rPr>
+                          <w:sz w:val="18"/>
+                          <w:szCs w:val="18"/>
+                        </w:rPr>
+                        <w:fldChar w:fldCharType="separate"/>
+                      </w:r>
+                      <w:r>
+                        <w:rPr>
+                          <w:rFonts w:hint="eastAsia"/>
+                          <w:noProof/>
+                          <w:sz w:val="18"/>
+                          <w:szCs w:val="18"/>
+                        </w:rPr>
+                        <w:t>4</w:t>
+                      </w:r>
+                      <w:r>
+                        <w:rPr>
+                          <w:sz w:val="18"/>
+                          <w:szCs w:val="18"/>
+                        </w:rPr>
+                        <w:fldChar w:fldCharType="end"/>
+                      </w:r>
+                      <w:r>
+                        <w:rPr>
+                          <w:rFonts w:hint="eastAsia"/>
+                          <w:sz w:val="18"/>
+                          <w:szCs w:val="18"/>
+                        </w:rPr>
+                        <w:t xml:space="preserve"> </w:t>
+                      </w:r>
+                      <w:r>
+                        <w:rPr>
+                          <w:rFonts w:hint="eastAsia"/>
+                          <w:sz w:val="18"/>
+                          <w:szCs w:val="18"/>
+                        </w:rPr>
+                        <w:t>中文字频长尾图</w:t>
+                      </w:r>
+                    </w:p>
+                  </w:txbxContent>
+                </v:textbox>
+                <w10:wrap type="topAndBottom"/>
+              </v:shape>
+            </w:pict>
+          </mc:Fallback>
+        </mc:AlternateContent>
+      </w:r>
+      <w:r>
+        <w:rPr>
+          <w:noProof/>
+        </w:rPr>
+        <w:drawing>
+          <wp:anchor distT="0" distB="0" distL="114300" distR="114300" simplePos="0" relativeHeight="251667456" behindDoc="0" locked="0" layoutInCell="1" allowOverlap="1" wp14:anchorId="411B33A1" wp14:editId="02021192">
+            <wp:simplePos x="0" y="0"/>
+            <wp:positionH relativeFrom="margin">
+              <wp:align>right</wp:align>
+            </wp:positionH>
+            <wp:positionV relativeFrom="paragraph">
+              <wp:posOffset>168102</wp:posOffset>
+            </wp:positionV>
+            <wp:extent cx="5264785" cy="3159125"/>
+            <wp:effectExtent l="0" t="0" r="0" b="3175"/>
+            <wp:wrapTopAndBottom/>
+            <wp:docPr id="609605831" name="图片 4"/>
+            <wp:cNvGraphicFramePr>
+              <a:graphicFrameLocks xmlns:a="http://schemas.openxmlformats.org/drawingml/2006/main" noChangeAspect="1"/>
+            </wp:cNvGraphicFramePr>
+            <a:graphic xmlns:a="http://schemas.openxmlformats.org/drawingml/2006/main">
+              <a:graphicData uri="http://schemas.openxmlformats.org/drawingml/2006/picture">
+                <pic:pic xmlns:pic="http://schemas.openxmlformats.org/drawingml/2006/picture">
+                  <pic:nvPicPr>
+                    <pic:cNvPr id="0" name="Picture 4"/>
+                    <pic:cNvPicPr>
+                      <a:picLocks noChangeAspect="1" noChangeArrowheads="1"/>
+                    </pic:cNvPicPr>
+                  </pic:nvPicPr>
+                  <pic:blipFill>
+                    <a:blip r:embed="rId10">
+                      <a:extLst>
+                        <a:ext uri="{28A0092B-C50C-407E-A947-70E740481C1C}">
+                          <a14:useLocalDpi xmlns:a14="http://schemas.microsoft.com/office/drawing/2010/main" val="0"/>
+                        </a:ext>
+                      </a:extLst>
+                    </a:blip>
+                    <a:srcRect/>
+                    <a:stretch>
+                      <a:fillRect/>
+                    </a:stretch>
+                  </pic:blipFill>
+                  <pic:spPr bwMode="auto">
+                    <a:xfrm>
+                      <a:off x="0" y="0"/>
+                      <a:ext cx="5264785" cy="3159125"/>
+                    </a:xfrm>
+                    <a:prstGeom prst="rect">
+                      <a:avLst/>
+                    </a:prstGeom>
+                    <a:noFill/>
+                    <a:ln>
+                      <a:noFill/>
+                    </a:ln>
+                  </pic:spPr>
+                </pic:pic>
+              </a:graphicData>
+            </a:graphic>
+          </wp:anchor>
+        </w:drawing>
+      </w:r>
+    </w:p>
+    <w:p>
+      <w:pPr>
+        <w:widowControl/>
+        <w:jc w:val="left"/>
+      </w:pPr>
+      <w:r>
+        <w:br w:type="page"/>
+      </w:r>
+    </w:p>
+    <w:p>
+      <w:pPr>
+        <w:ind w:firstLineChars="200" w:firstLine="420"/>
+        <w:jc w:val="center"/>
+      </w:pPr>
+      <w:r>
+        <w:rPr>
+          <w:noProof/>
+        </w:rPr>
+        <w:lastRenderedPageBreak/>
+        <mc:AlternateContent>
+          <mc:Choice Requires="wps">
+            <w:drawing>
+              <wp:anchor distT="0" distB="0" distL="114300" distR="114300" simplePos="0" relativeHeight="251672576" behindDoc="0" locked="0" layoutInCell="1" allowOverlap="1" wp14:anchorId="3940F82A" wp14:editId="72E0BDEF">
+                <wp:simplePos x="0" y="0"/>
+                <wp:positionH relativeFrom="column">
+                  <wp:posOffset>389255</wp:posOffset>
+                </wp:positionH>
+                <wp:positionV relativeFrom="paragraph">
+                  <wp:posOffset>2750185</wp:posOffset>
+                </wp:positionV>
+                <wp:extent cx="4488815" cy="635"/>
+                <wp:effectExtent l="0" t="0" r="0" b="0"/>
+                <wp:wrapTopAndBottom/>
+                <wp:docPr id="1579661810" name="文本框 1"/>
+                <wp:cNvGraphicFramePr/>
+                <a:graphic xmlns:a="http://schemas.openxmlformats.org/drawingml/2006/main">
+                  <a:graphicData uri="http://schemas.microsoft.com/office/word/2010/wordprocessingShape">
+                    <wps:wsp>
+                      <wps:cNvSpPr txBox="1"/>
+                      <wps:spPr>
+                        <a:xfrm>
+                          <a:off x="0" y="0"/>
+                          <a:ext cx="4488815" cy="635"/>
+                        </a:xfrm>
+                        <a:prstGeom prst="rect">
+                          <a:avLst/>
+                        </a:prstGeom>
+                        <a:solidFill>
+                          <a:prstClr val="white"/>
+                        </a:solidFill>
+                        <a:ln>
+                          <a:noFill/>
+                        </a:ln>
+                      </wps:spPr>
+                      <wps:txbx>
+                        <w:txbxContent>
+                          <w:p>
+                            <w:pPr>
+                              <w:pStyle w:val="afa"/>
+                              <w:jc w:val="center"/>
+                              <w:rPr>
+                                <w:rFonts w:ascii="Times New Roman" w:eastAsia="宋体" w:hAnsi="Times New Roman"/>
+                                <w:noProof/>
+                                <w:szCs w:val="21"/>
+                              </w:rPr>
+                            </w:pPr>
+                            <w:r>
+                              <w:rPr>
+                                <w:rFonts w:hint="eastAsia"/>
+                                <w:sz w:val="18"/>
+                                <w:szCs w:val="18"/>
+                              </w:rPr>
+                              <w:t>图</w:t>
+                            </w:r>
+                            <w:r>
+                              <w:rPr>
+                                <w:rFonts w:hint="eastAsia"/>
+                                <w:sz w:val="18"/>
+                                <w:szCs w:val="18"/>
+                              </w:rPr>
+                              <w:t xml:space="preserve"> </w:t>
+                            </w:r>
+                            <w:r>
+                              <w:rPr>
+                                <w:sz w:val="18"/>
+                                <w:szCs w:val="18"/>
+                              </w:rPr>
+                              <w:fldChar w:fldCharType="begin"/>
+                            </w:r>
+                            <w:r>
+                              <w:rPr>
+                                <w:sz w:val="18"/>
+                                <w:szCs w:val="18"/>
+                              </w:rPr>
+                              <w:instrText xml:space="preserve"> </w:instrText>
+                            </w:r>
+                            <w:r>
+                              <w:rPr>
+                                <w:rFonts w:hint="eastAsia"/>
+                                <w:sz w:val="18"/>
+                                <w:szCs w:val="18"/>
+                              </w:rPr>
+                              <w:instrText xml:space="preserve">SEQ </w:instrText>
+                            </w:r>
+                            <w:r>
+                              <w:rPr>
+                                <w:rFonts w:hint="eastAsia"/>
+                                <w:sz w:val="18"/>
+                                <w:szCs w:val="18"/>
+                              </w:rPr>
+                              <w:instrText>图</w:instrText>
+                            </w:r>
+                            <w:r>
+                              <w:rPr>
+                                <w:rFonts w:hint="eastAsia"/>
+                                <w:sz w:val="18"/>
+                                <w:szCs w:val="18"/>
+                              </w:rPr>
+                              <w:instrText xml:space="preserve"> \* ARABIC</w:instrText>
+                            </w:r>
+                            <w:r>
+                              <w:rPr>
+                                <w:sz w:val="18"/>
+                                <w:szCs w:val="18"/>
+                              </w:rPr>
+                              <w:instrText xml:space="preserve"> </w:instrText>
+                            </w:r>
+                            <w:r>
+                              <w:rPr>
+                                <w:sz w:val="18"/>
+                                <w:szCs w:val="18"/>
+                              </w:rPr>
+                              <w:fldChar w:fldCharType="separate"/>
+                            </w:r>
+                            <w:r>
+                              <w:rPr>
+                                <w:rFonts w:hint="eastAsia"/>
+                                <w:noProof/>
+                                <w:sz w:val="18"/>
+                                <w:szCs w:val="18"/>
+                              </w:rPr>
+                              <w:t>5</w:t>
+                            </w:r>
+                            <w:r>
+                              <w:rPr>
+                                <w:sz w:val="18"/>
+                                <w:szCs w:val="18"/>
+                              </w:rPr>
+                              <w:fldChar w:fldCharType="end"/>
+                            </w:r>
+                            <w:r>
+                              <w:rPr>
+                                <w:rFonts w:hint="eastAsia"/>
+                                <w:sz w:val="18"/>
+                                <w:szCs w:val="18"/>
+                              </w:rPr>
+                              <w:t xml:space="preserve"> </w:t>
+                            </w:r>
+                            <w:r>
+                              <w:rPr>
+                                <w:rFonts w:hint="eastAsia"/>
+                                <w:sz w:val="18"/>
+                                <w:szCs w:val="18"/>
+                              </w:rPr>
+                              <w:t>中文词语频数长尾图</w:t>
+                            </w:r>
+                          </w:p>
+                        </w:txbxContent>
+                      </wps:txbx>
+                      <wps:bodyPr rot="0" spcFirstLastPara="0" vertOverflow="overflow" horzOverflow="overflow" vert="horz" wrap="square" lIns="0" tIns="0" rIns="0" bIns="0" numCol="1" spcCol="0" rtlCol="0" fromWordArt="0" anchor="t" anchorCtr="0" forceAA="0" compatLnSpc="1">
+                        <a:prstTxWarp prst="textNoShape">
+                          <a:avLst/>
+                        </a:prstTxWarp>
+                        <a:spAutoFit/>
+                      </wps:bodyPr>
+                    </wps:wsp>
+                  </a:graphicData>
+                </a:graphic>
+              </wp:anchor>
+            </w:drawing>
+          </mc:Choice>
+          <mc:Fallback>
+            <w:pict>
+              <v:shape w14:anchorId="3940F82A" id="_x0000_s1030" type="#_x0000_t202" style="position:absolute;left:0;text-align:left;margin-left:30.65pt;margin-top:216.55pt;width:353.45pt;height:.05pt;z-index:251672576;visibility:visible;mso-wrap-style:square;mso-wrap-distance-left:9pt;mso-wrap-distance-top:0;mso-wrap-distance-right:9pt;mso-wrap-distance-bottom:0;mso-position-horizontal:absolute;mso-position-horizontal-relative:text;mso-position-vertical:absolute;mso-position-vertical-relative:text;v-text-anchor:top" o:gfxdata="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" stroked="f">
+                <v:textbox style="mso-fit-shape-to-text:t" inset="0,0,0,0">
+                  <w:txbxContent>
+                    <w:p>
+                      <w:pPr>
+                        <w:pStyle w:val="afa"/>
+                        <w:jc w:val="center"/>
+                        <w:rPr>
+                          <w:rFonts w:ascii="Times New Roman" w:eastAsia="宋体" w:hAnsi="Times New Roman"/>
+                          <w:noProof/>
+                          <w:szCs w:val="21"/>
+                        </w:rPr>
+                      </w:pPr>
+                      <w:r>
+                        <w:rPr>
+                          <w:rFonts w:hint="eastAsia"/>
+                          <w:sz w:val="18"/>
+                          <w:szCs w:val="18"/>
+                        </w:rPr>
+                        <w:t>图</w:t>
+                      </w:r>
+                      <w:r>
+                        <w:rPr>
+                          <w:rFonts w:hint="eastAsia"/>
+                          <w:sz w:val="18"/>
+                          <w:szCs w:val="18"/>
+                        </w:rPr>
+                        <w:t xml:space="preserve"> </w:t>
+                      </w:r>
+                      <w:r>
+                        <w:rPr>
+                          <w:sz w:val="18"/>
+                          <w:szCs w:val="18"/>
+                        </w:rPr>
+                        <w:fldChar w:fldCharType="begin"/>
+                      </w:r>
+                      <w:r>
+                        <w:rPr>
+                          <w:sz w:val="18"/>
+                          <w:szCs w:val="18"/>
+                        </w:rPr>
+                        <w:instrText xml:space="preserve"> </w:instrText>
+                      </w:r>
+                      <w:r>
+                        <w:rPr>
+                          <w:rFonts w:hint="eastAsia"/>
+                          <w:sz w:val="18"/>
+                          <w:szCs w:val="18"/>
+                        </w:rPr>
+                        <w:instrText xml:space="preserve">SEQ </w:instrText>
+                      </w:r>
+                      <w:r>
+                        <w:rPr>
+                          <w:rFonts w:hint="eastAsia"/>
+                          <w:sz w:val="18"/>
+                          <w:szCs w:val="18"/>
+                        </w:rPr>
+                        <w:instrText>图</w:instrText>
+                      </w:r>
+                      <w:r>
+                        <w:rPr>
+                          <w:rFonts w:hint="eastAsia"/>
+                          <w:sz w:val="18"/>
+                          <w:szCs w:val="18"/>
+                        </w:rPr>
+                        <w:instrText xml:space="preserve"> \* ARABIC</w:instrText>
+                      </w:r>
+                      <w:r>
+                        <w:rPr>
+                          <w:sz w:val="18"/>
+                          <w:szCs w:val="18"/>
+                        </w:rPr>
+                        <w:instrText xml:space="preserve"> </w:instrText>
+                      </w:r>
+                      <w:r>
+                        <w:rPr>
+                          <w:sz w:val="18"/>
+                          <w:szCs w:val="18"/>
+                        </w:rPr>
+                        <w:fldChar w:fldCharType="separate"/>
+                      </w:r>
+                      <w:r>
+                        <w:rPr>
+                          <w:rFonts w:hint="eastAsia"/>
+                          <w:noProof/>
+                          <w:sz w:val="18"/>
+                          <w:szCs w:val="18"/>
+                        </w:rPr>
+                        <w:t>5</w:t>
+                      </w:r>
+                      <w:r>
+                        <w:rPr>
+                          <w:sz w:val="18"/>
+                          <w:szCs w:val="18"/>
+                        </w:rPr>
+                        <w:fldChar w:fldCharType="end"/>
+                      </w:r>
+                      <w:r>
+                        <w:rPr>
+                          <w:rFonts w:hint="eastAsia"/>
+                          <w:sz w:val="18"/>
+                          <w:szCs w:val="18"/>
+                        </w:rPr>
+                        <w:t xml:space="preserve"> </w:t>
+                      </w:r>
+                      <w:r>
+                        <w:rPr>
+                          <w:rFonts w:hint="eastAsia"/>
+                          <w:sz w:val="18"/>
+                          <w:szCs w:val="18"/>
+                        </w:rPr>
+                        <w:t>中文词语频数长尾图</w:t>
+                      </w:r>
+                    </w:p>
+                  </w:txbxContent>
+                </v:textbox>
+                <w10:wrap type="topAndBottom"/>
+              </v:shape>
+            </w:pict>
+          </mc:Fallback>
+        </mc:AlternateContent>
+      </w:r>
+      <w:r>
+        <w:rPr>
+          <w:noProof/>
+        </w:rPr>
+        <w:drawing>
+          <wp:anchor distT="0" distB="0" distL="114300" distR="114300" simplePos="0" relativeHeight="251670528" behindDoc="0" locked="0" layoutInCell="1" allowOverlap="1" wp14:anchorId="2A40D9F2" wp14:editId="46CED165">
+            <wp:simplePos x="0" y="0"/>
+            <wp:positionH relativeFrom="margin">
+              <wp:align>center</wp:align>
+            </wp:positionH>
+            <wp:positionV relativeFrom="paragraph">
+              <wp:posOffset>289</wp:posOffset>
+            </wp:positionV>
+            <wp:extent cx="4488815" cy="2693035"/>
+            <wp:effectExtent l="0" t="0" r="6985" b="0"/>
+            <wp:wrapTopAndBottom/>
+            <wp:docPr id="2090853907" name="图片 5"/>
+            <wp:cNvGraphicFramePr>
+              <a:graphicFrameLocks xmlns:a="http://schemas.openxmlformats.org/drawingml/2006/main" noChangeAspect="1"/>
+            </wp:cNvGraphicFramePr>
+            <a:graphic xmlns:a="http://schemas.openxmlformats.org/drawingml/2006/main">
+              <a:graphicData uri="http://schemas.openxmlformats.org/drawingml/2006/picture">
+                <pic:pic xmlns:pic="http://schemas.openxmlformats.org/drawingml/2006/picture">
+                  <pic:nvPicPr>
+                    <pic:cNvPr id="0" name="Picture 5"/>
+                    <pic:cNvPicPr>
+                      <a:picLocks noChangeAspect="1" noChangeArrowheads="1"/>
+                    </pic:cNvPicPr>
+                  </pic:nvPicPr>
+                  <pic:blipFill>
+                    <a:blip r:embed="rId11">
+                      <a:extLst>
+                        <a:ext uri="{28A0092B-C50C-407E-A947-70E740481C1C}">
+                          <a14:useLocalDpi xmlns:a14="http://schemas.microsoft.com/office/drawing/2010/main" val="0"/>
+                        </a:ext>
+                      </a:extLst>
+                    </a:blip>
+                    <a:srcRect/>
+                    <a:stretch>
+                      <a:fillRect/>
+                    </a:stretch>
+                  </pic:blipFill>
+                  <pic:spPr bwMode="auto">
+                    <a:xfrm>
+                      <a:off x="0" y="0"/>
+                      <a:ext cx="4488815" cy="2693035"/>
+                    </a:xfrm>
+                    <a:prstGeom prst="rect">
+                      <a:avLst/>
+                    </a:prstGeom>
+                    <a:noFill/>
+                    <a:ln>
+                      <a:noFill/>
+                    </a:ln>
+                  </pic:spPr>
+                </pic:pic>
+              </a:graphicData>
+            </a:graphic>
+            <wp14:sizeRelH relativeFrom="margin">
+              <wp14:pctWidth>0</wp14:pctWidth>
+            </wp14:sizeRelH>
+            <wp14:sizeRelV relativeFrom="margin">
+              <wp14:pctHeight>0</wp14:pctHeight>
+            </wp14:sizeRelV>
+          </wp:anchor>
+        </w:drawing>
+      </w:r>
+    </w:p>
+    <w:p>
+      <w:pPr>
+        <w:keepNext/>
+        <w:jc w:val="center"/>
+      </w:pPr>
+      <w:r>
         <w:rPr>
           <w:b/>
           <w:bCs/>
-        </w:rPr>
-      </w:pPr>
-      <w:r>
-        <w:rPr>
+          <w:noProof/>
+        </w:rPr>
+        <w:drawing>
+          <wp:inline distT="0" distB="0" distL="0" distR="0" wp14:anchorId="24D880F9" wp14:editId="63C58930">
+            <wp:extent cx="4675663" cy="2337550"/>
+            <wp:effectExtent l="0" t="0" r="0" b="5715"/>
+            <wp:docPr id="1581785584" name="图片 9"/>
+            <wp:cNvGraphicFramePr>
+              <a:graphicFrameLocks xmlns:a="http://schemas.openxmlformats.org/drawingml/2006/main" noChangeAspect="1"/>
+            </wp:cNvGraphicFramePr>
+            <a:graphic xmlns:a="http://schemas.openxmlformats.org/drawingml/2006/main">
+              <a:graphicData uri="http://schemas.openxmlformats.org/drawingml/2006/picture">
+                <pic:pic xmlns:pic="http://schemas.openxmlformats.org/drawingml/2006/picture">
+                  <pic:nvPicPr>
+                    <pic:cNvPr id="0" name="Picture 2"/>
+                    <pic:cNvPicPr>
+                      <a:picLocks noChangeAspect="1" noChangeArrowheads="1"/>
+                    </pic:cNvPicPr>
+                  </pic:nvPicPr>
+                  <pic:blipFill>
+                    <a:blip r:embed="rId12" cstate="print">
+                      <a:extLst>
+                        <a:ext uri="{28A0092B-C50C-407E-A947-70E740481C1C}">
+                          <a14:useLocalDpi xmlns:a14="http://schemas.microsoft.com/office/drawing/2010/main" val="0"/>
+                        </a:ext>
+                      </a:extLst>
+                    </a:blip>
+                    <a:srcRect/>
+                    <a:stretch>
+                      <a:fillRect/>
+                    </a:stretch>
+                  </pic:blipFill>
+                  <pic:spPr bwMode="auto">
+                    <a:xfrm>
+                      <a:off x="0" y="0"/>
+                      <a:ext cx="4685411" cy="2342423"/>
+                    </a:xfrm>
+                    <a:prstGeom prst="rect">
+                      <a:avLst/>
+                    </a:prstGeom>
+                    <a:noFill/>
+                    <a:ln>
+                      <a:noFill/>
+                    </a:ln>
+                  </pic:spPr>
+                </pic:pic>
+              </a:graphicData>
+            </a:graphic>
+          </wp:inline>
+        </w:drawing>
+      </w:r>
+    </w:p>
+    <w:p>
+      <w:pPr>
+        <w:pStyle w:val="afa"/>
+        <w:jc w:val="center"/>
+        <w:rPr>
+          <w:rFonts w:hint="eastAsia"/>
           <w:b/>
           <w:bCs/>
-        </w:rPr>
-        <w:t>结论（</w:t>
-      </w:r>
-      <w:r>
-        <w:rPr>
+          <w:sz w:val="18"/>
+          <w:szCs w:val="18"/>
+        </w:rPr>
+      </w:pPr>
+      <w:r>
+        <w:rPr>
+          <w:rFonts w:hint="eastAsia"/>
+          <w:sz w:val="18"/>
+          <w:szCs w:val="18"/>
+        </w:rPr>
+        <w:t>图</w:t>
+      </w:r>
+      <w:r>
+        <w:rPr>
+          <w:rFonts w:hint="eastAsia"/>
+          <w:sz w:val="18"/>
+          <w:szCs w:val="18"/>
+        </w:rPr>
+        <w:t xml:space="preserve"> </w:t>
+      </w:r>
+      <w:r>
+        <w:rPr>
+          <w:sz w:val="18"/>
+          <w:szCs w:val="18"/>
+        </w:rPr>
+        <w:fldChar w:fldCharType="begin"/>
+      </w:r>
+      <w:r>
+        <w:rPr>
+          <w:sz w:val="18"/>
+          <w:szCs w:val="18"/>
+        </w:rPr>
+        <w:instrText xml:space="preserve"> </w:instrText>
+      </w:r>
+      <w:r>
+        <w:rPr>
+          <w:rFonts w:hint="eastAsia"/>
+          <w:sz w:val="18"/>
+          <w:szCs w:val="18"/>
+        </w:rPr>
+        <w:instrText xml:space="preserve">SEQ </w:instrText>
+      </w:r>
+      <w:r>
+        <w:rPr>
+          <w:rFonts w:hint="eastAsia"/>
+          <w:sz w:val="18"/>
+          <w:szCs w:val="18"/>
+        </w:rPr>
+        <w:instrText>图</w:instrText>
+      </w:r>
+      <w:r>
+        <w:rPr>
+          <w:rFonts w:hint="eastAsia"/>
+          <w:sz w:val="18"/>
+          <w:szCs w:val="18"/>
+        </w:rPr>
+        <w:instrText xml:space="preserve"> \* ARABIC</w:instrText>
+      </w:r>
+      <w:r>
+        <w:rPr>
+          <w:sz w:val="18"/>
+          <w:szCs w:val="18"/>
+        </w:rPr>
+        <w:instrText xml:space="preserve"> </w:instrText>
+      </w:r>
+      <w:r>
+        <w:rPr>
+          <w:sz w:val="18"/>
+          <w:szCs w:val="18"/>
+        </w:rPr>
+        <w:fldChar w:fldCharType="separate"/>
+      </w:r>
+      <w:r>
+        <w:rPr>
+          <w:rFonts w:hint="eastAsia"/>
+          <w:noProof/>
+          <w:sz w:val="18"/>
+          <w:szCs w:val="18"/>
+        </w:rPr>
+        <w:t>6</w:t>
+      </w:r>
+      <w:r>
+        <w:rPr>
+          <w:sz w:val="18"/>
+          <w:szCs w:val="18"/>
+        </w:rPr>
+        <w:fldChar w:fldCharType="end"/>
+      </w:r>
+      <w:r>
+        <w:rPr>
+          <w:rFonts w:hint="eastAsia"/>
+          <w:sz w:val="18"/>
+          <w:szCs w:val="18"/>
+        </w:rPr>
+        <w:t xml:space="preserve"> </w:t>
+      </w:r>
+      <w:r>
+        <w:rPr>
+          <w:rFonts w:hint="eastAsia"/>
+          <w:sz w:val="18"/>
+          <w:szCs w:val="18"/>
+        </w:rPr>
+        <w:t>中文字频前</w:t>
+      </w:r>
+      <w:r>
+        <w:rPr>
+          <w:rFonts w:hint="eastAsia"/>
+          <w:sz w:val="18"/>
+          <w:szCs w:val="18"/>
+        </w:rPr>
+        <w:t>50</w:t>
+      </w:r>
+      <w:r>
+        <w:rPr>
+          <w:rFonts w:hint="eastAsia"/>
+          <w:sz w:val="18"/>
+          <w:szCs w:val="18"/>
+        </w:rPr>
+        <w:t>统计直方图</w:t>
+      </w:r>
+    </w:p>
+    <w:p>
+      <w:pPr>
+        <w:keepNext/>
+        <w:jc w:val="center"/>
+      </w:pPr>
+      <w:r>
+        <w:rPr>
+          <w:rFonts w:hint="eastAsia"/>
           <w:b/>
           <w:bCs/>
-        </w:rPr>
-        <w:t>Conclusion</w:t>
-      </w:r>
-      <w:r>
-        <w:rPr>
+          <w:noProof/>
+        </w:rPr>
+        <w:drawing>
+          <wp:inline distT="0" distB="0" distL="0" distR="0" wp14:anchorId="66330667" wp14:editId="75343C92">
+            <wp:extent cx="5264785" cy="2632075"/>
+            <wp:effectExtent l="0" t="0" r="0" b="0"/>
+            <wp:docPr id="532273678" name="图片 10"/>
+            <wp:cNvGraphicFramePr>
+              <a:graphicFrameLocks xmlns:a="http://schemas.openxmlformats.org/drawingml/2006/main" noChangeAspect="1"/>
+            </wp:cNvGraphicFramePr>
+            <a:graphic xmlns:a="http://schemas.openxmlformats.org/drawingml/2006/main">
+              <a:graphicData uri="http://schemas.openxmlformats.org/drawingml/2006/picture">
+                <pic:pic xmlns:pic="http://schemas.openxmlformats.org/drawingml/2006/picture">
+                  <pic:nvPicPr>
+                    <pic:cNvPr id="0" name="Picture 3"/>
+                    <pic:cNvPicPr>
+                      <a:picLocks noChangeAspect="1" noChangeArrowheads="1"/>
+                    </pic:cNvPicPr>
+                  </pic:nvPicPr>
+                  <pic:blipFill>
+                    <a:blip r:embed="rId13">
+                      <a:extLst>
+                        <a:ext uri="{28A0092B-C50C-407E-A947-70E740481C1C}">
+                          <a14:useLocalDpi xmlns:a14="http://schemas.microsoft.com/office/drawing/2010/main" val="0"/>
+                        </a:ext>
+                      </a:extLst>
+                    </a:blip>
+                    <a:srcRect/>
+                    <a:stretch>
+                      <a:fillRect/>
+                    </a:stretch>
+                  </pic:blipFill>
+                  <pic:spPr bwMode="auto">
+                    <a:xfrm>
+                      <a:off x="0" y="0"/>
+                      <a:ext cx="5264785" cy="2632075"/>
+                    </a:xfrm>
+                    <a:prstGeom prst="rect">
+                      <a:avLst/>
+                    </a:prstGeom>
+                    <a:noFill/>
+                    <a:ln>
+                      <a:noFill/>
+                    </a:ln>
+                  </pic:spPr>
+                </pic:pic>
+              </a:graphicData>
+            </a:graphic>
+          </wp:inline>
+        </w:drawing>
+      </w:r>
+    </w:p>
+    <w:p>
+      <w:pPr>
+        <w:pStyle w:val="afa"/>
+        <w:jc w:val="center"/>
+        <w:rPr>
+          <w:rFonts w:hint="eastAsia"/>
           <w:b/>
           <w:bCs/>
-        </w:rPr>
-        <w:t>）</w:t>
+          <w:sz w:val="18"/>
+          <w:szCs w:val="18"/>
+        </w:rPr>
+      </w:pPr>
+      <w:r>
+        <w:rPr>
+          <w:rFonts w:hint="eastAsia"/>
+          <w:sz w:val="18"/>
+          <w:szCs w:val="18"/>
+        </w:rPr>
+        <w:t>图</w:t>
+      </w:r>
+      <w:r>
+        <w:rPr>
+          <w:rFonts w:hint="eastAsia"/>
+          <w:sz w:val="18"/>
+          <w:szCs w:val="18"/>
+        </w:rPr>
+        <w:t xml:space="preserve"> </w:t>
+      </w:r>
+      <w:r>
+        <w:rPr>
+          <w:sz w:val="18"/>
+          <w:szCs w:val="18"/>
+        </w:rPr>
+        <w:fldChar w:fldCharType="begin"/>
+      </w:r>
+      <w:r>
+        <w:rPr>
+          <w:sz w:val="18"/>
+          <w:szCs w:val="18"/>
+        </w:rPr>
+        <w:instrText xml:space="preserve"> </w:instrText>
+      </w:r>
+      <w:r>
+        <w:rPr>
+          <w:rFonts w:hint="eastAsia"/>
+          <w:sz w:val="18"/>
+          <w:szCs w:val="18"/>
+        </w:rPr>
+        <w:instrText xml:space="preserve">SEQ </w:instrText>
+      </w:r>
+      <w:r>
+        <w:rPr>
+          <w:rFonts w:hint="eastAsia"/>
+          <w:sz w:val="18"/>
+          <w:szCs w:val="18"/>
+        </w:rPr>
+        <w:instrText>图</w:instrText>
+      </w:r>
+      <w:r>
+        <w:rPr>
+          <w:rFonts w:hint="eastAsia"/>
+          <w:sz w:val="18"/>
+          <w:szCs w:val="18"/>
+        </w:rPr>
+        <w:instrText xml:space="preserve"> \* ARABIC</w:instrText>
+      </w:r>
+      <w:r>
+        <w:rPr>
+          <w:sz w:val="18"/>
+          <w:szCs w:val="18"/>
+        </w:rPr>
+        <w:instrText xml:space="preserve"> </w:instrText>
+      </w:r>
+      <w:r>
+        <w:rPr>
+          <w:sz w:val="18"/>
+          <w:szCs w:val="18"/>
+        </w:rPr>
+        <w:fldChar w:fldCharType="separate"/>
+      </w:r>
+      <w:r>
+        <w:rPr>
+          <w:rFonts w:hint="eastAsia"/>
+          <w:noProof/>
+          <w:sz w:val="18"/>
+          <w:szCs w:val="18"/>
+        </w:rPr>
+        <w:t>7</w:t>
+      </w:r>
+      <w:r>
+        <w:rPr>
+          <w:sz w:val="18"/>
+          <w:szCs w:val="18"/>
+        </w:rPr>
+        <w:fldChar w:fldCharType="end"/>
+      </w:r>
+      <w:r>
+        <w:rPr>
+          <w:rFonts w:hint="eastAsia"/>
+          <w:sz w:val="18"/>
+          <w:szCs w:val="18"/>
+        </w:rPr>
+        <w:t xml:space="preserve"> </w:t>
+      </w:r>
+      <w:r>
+        <w:rPr>
+          <w:rFonts w:hint="eastAsia"/>
+          <w:sz w:val="18"/>
+          <w:szCs w:val="18"/>
+        </w:rPr>
+        <w:t>中文词频前</w:t>
+      </w:r>
+      <w:r>
+        <w:rPr>
+          <w:rFonts w:hint="eastAsia"/>
+          <w:sz w:val="18"/>
+          <w:szCs w:val="18"/>
+        </w:rPr>
+        <w:t>50</w:t>
+      </w:r>
+      <w:r>
+        <w:rPr>
+          <w:rFonts w:hint="eastAsia"/>
+          <w:sz w:val="18"/>
+          <w:szCs w:val="18"/>
+        </w:rPr>
+        <w:t>统计直方图</w:t>
       </w:r>
     </w:p>
     <w:p>
       <w:pPr>
+        <w:jc w:val="center"/>
+        <w:rPr>
+          <w:b/>
+          <w:bCs/>
+        </w:rPr>
+      </w:pPr>
+      <w:r>
+        <w:rPr>
+          <w:b/>
+          <w:bCs/>
+        </w:rPr>
+        <w:lastRenderedPageBreak/>
+        <w:t>结论（</w:t>
+      </w:r>
+      <w:r>
+        <w:rPr>
+          <w:b/>
+          <w:bCs/>
+        </w:rPr>
+        <w:t>Conclusion</w:t>
+      </w:r>
+      <w:r>
+        <w:rPr>
+          <w:b/>
+          <w:bCs/>
+        </w:rPr>
+        <w:t>）</w:t>
+      </w:r>
+    </w:p>
+    <w:p>
+      <w:pPr>
         <w:ind w:firstLineChars="200" w:firstLine="420"/>
       </w:pPr>
       <w:r>
-        <w:t>实验结果表明，中文的字信息熵显著高于英文，这是由于中文字符承载的信息量更大。而在词层面，中文词信息熵也高于英文，反映出中文词语组合的丰富性和复杂性。这些结果对自然语言处理任务如机器翻译、语言建模等具有重要参考价值。未来研究可进一步探讨不同语料库的影响，并尝试更高效的分词算法和计算方法，以提升实验的准确性和可扩展性。</w:t>
+        <w:t>实验结果表明，中文的字信息熵显著高于英文，这是由于中文字符承载的信息量更大。而在词层面，中文词信息熵也高于英文，反映出中文词语组合的丰富性和复杂性。这些结果对自然语言处理任务如机器翻译、语言建模等具有重要参考价值。未来研究可进一步探讨不同语料库的影响，并尝试更高效的分词算法和计算方法，以提升实验的准确性和</w:t>
+      </w:r>
+      <w:proofErr w:type="gramStart"/>
+      <w:r>
+        <w:t>可</w:t>
+      </w:r>
+      <w:proofErr w:type="gramEnd"/>
+      <w:r>
+        <w:t>扩展性。</w:t>
       </w:r>
     </w:p>
     <w:p/>

</xml_diff>